<commit_message>
feat: Added PROG1500 Final Project Excel spreadsheet
</commit_message>
<xml_diff>
--- a/Courses/PROG1500 - Databases and SQL/Modules/Final Project/Final Project.docx
+++ b/Courses/PROG1500 - Databases and SQL/Modules/Final Project/Final Project.docx
@@ -52,16 +52,7 @@
           <w:sz w:val="24"/>
           <w:szCs w:val="24"/>
         </w:rPr>
-        <w:t>Use the data file </w:t>
-      </w:r>
-      <w:bookmarkStart w:id="0" w:name="_GoBack"/>
-      <w:bookmarkEnd w:id="0"/>
-      <w:r>
-        <w:rPr>
-          <w:sz w:val="24"/>
-          <w:szCs w:val="24"/>
-        </w:rPr>
-        <w:t>as a starting point for your database design.</w:t>
+        <w:t>Use the data file as a starting point for your database design.</w:t>
       </w:r>
       <w:r>
         <w:rPr>
@@ -158,9 +149,523 @@
         </w:rPr>
       </w:pPr>
     </w:p>
+    <w:p>
+      <w:pPr>
+        <w:rPr>
+          <w:sz w:val="24"/>
+          <w:szCs w:val="24"/>
+        </w:rPr>
+      </w:pPr>
+    </w:p>
+    <w:p>
+      <w:pPr>
+        <w:rPr>
+          <w:sz w:val="24"/>
+          <w:szCs w:val="24"/>
+        </w:rPr>
+      </w:pPr>
+    </w:p>
+    <w:p>
+      <w:pPr>
+        <w:rPr>
+          <w:sz w:val="24"/>
+          <w:szCs w:val="24"/>
+        </w:rPr>
+      </w:pPr>
+    </w:p>
+    <w:p>
+      <w:pPr>
+        <w:rPr>
+          <w:sz w:val="24"/>
+          <w:szCs w:val="24"/>
+        </w:rPr>
+      </w:pPr>
+    </w:p>
+    <w:p>
+      <w:pPr>
+        <w:rPr>
+          <w:sz w:val="24"/>
+          <w:szCs w:val="24"/>
+        </w:rPr>
+      </w:pPr>
+    </w:p>
+    <w:p>
+      <w:pPr>
+        <w:rPr>
+          <w:sz w:val="24"/>
+          <w:szCs w:val="24"/>
+        </w:rPr>
+      </w:pPr>
+    </w:p>
+    <w:p>
+      <w:pPr>
+        <w:rPr>
+          <w:sz w:val="24"/>
+          <w:szCs w:val="24"/>
+        </w:rPr>
+      </w:pPr>
+    </w:p>
+    <w:p>
+      <w:pPr>
+        <w:rPr>
+          <w:sz w:val="24"/>
+          <w:szCs w:val="24"/>
+        </w:rPr>
+      </w:pPr>
+    </w:p>
+    <w:p>
+      <w:pPr>
+        <w:rPr>
+          <w:sz w:val="24"/>
+          <w:szCs w:val="24"/>
+        </w:rPr>
+      </w:pPr>
+    </w:p>
+    <w:p>
+      <w:pPr>
+        <w:rPr>
+          <w:sz w:val="24"/>
+          <w:szCs w:val="24"/>
+        </w:rPr>
+      </w:pPr>
+    </w:p>
+    <w:p>
+      <w:pPr>
+        <w:rPr>
+          <w:sz w:val="24"/>
+          <w:szCs w:val="24"/>
+        </w:rPr>
+      </w:pPr>
+    </w:p>
+    <w:p>
+      <w:pPr>
+        <w:rPr>
+          <w:sz w:val="24"/>
+          <w:szCs w:val="24"/>
+        </w:rPr>
+      </w:pPr>
+    </w:p>
+    <w:p>
+      <w:pPr>
+        <w:rPr>
+          <w:sz w:val="24"/>
+          <w:szCs w:val="24"/>
+        </w:rPr>
+      </w:pPr>
+    </w:p>
+    <w:p>
+      <w:pPr>
+        <w:rPr>
+          <w:sz w:val="24"/>
+          <w:szCs w:val="24"/>
+        </w:rPr>
+      </w:pPr>
+    </w:p>
+    <w:p>
+      <w:pPr>
+        <w:rPr>
+          <w:b/>
+          <w:sz w:val="28"/>
+          <w:szCs w:val="28"/>
+        </w:rPr>
+      </w:pPr>
+    </w:p>
+    <w:p>
+      <w:pPr>
+        <w:rPr>
+          <w:b/>
+          <w:sz w:val="28"/>
+          <w:szCs w:val="28"/>
+        </w:rPr>
+      </w:pPr>
+    </w:p>
+    <w:p>
+      <w:pPr>
+        <w:rPr>
+          <w:b/>
+          <w:sz w:val="28"/>
+          <w:szCs w:val="28"/>
+        </w:rPr>
+      </w:pPr>
+    </w:p>
+    <w:p>
+      <w:pPr>
+        <w:rPr>
+          <w:b/>
+          <w:sz w:val="28"/>
+          <w:szCs w:val="28"/>
+        </w:rPr>
+      </w:pPr>
+    </w:p>
+    <w:p>
+      <w:pPr>
+        <w:rPr>
+          <w:b/>
+          <w:sz w:val="28"/>
+          <w:szCs w:val="28"/>
+        </w:rPr>
+      </w:pPr>
+    </w:p>
+    <w:p>
+      <w:pPr>
+        <w:rPr>
+          <w:b/>
+          <w:sz w:val="28"/>
+          <w:szCs w:val="28"/>
+        </w:rPr>
+      </w:pPr>
+      <w:bookmarkStart w:id="0" w:name="_GoBack"/>
+      <w:bookmarkEnd w:id="0"/>
+      <w:r>
+        <w:rPr>
+          <w:b/>
+          <w:sz w:val="28"/>
+          <w:szCs w:val="28"/>
+        </w:rPr>
+        <w:lastRenderedPageBreak/>
+        <w:t>A:01</w:t>
+      </w:r>
+      <w:r>
+        <w:rPr>
+          <w:b/>
+          <w:sz w:val="28"/>
+          <w:szCs w:val="28"/>
+        </w:rPr>
+        <w:t xml:space="preserve"> </w:t>
+      </w:r>
+      <w:r>
+        <w:rPr>
+          <w:b/>
+          <w:sz w:val="28"/>
+          <w:szCs w:val="28"/>
+        </w:rPr>
+        <w:t>Database Design and SQL</w:t>
+      </w:r>
+    </w:p>
+    <w:p>
+      <w:pPr>
+        <w:pStyle w:val="ListParagraph"/>
+        <w:numPr>
+          <w:ilvl w:val="0"/>
+          <w:numId w:val="2"/>
+        </w:numPr>
+        <w:rPr>
+          <w:sz w:val="24"/>
+          <w:szCs w:val="24"/>
+        </w:rPr>
+      </w:pPr>
+      <w:r>
+        <w:rPr>
+          <w:sz w:val="24"/>
+          <w:szCs w:val="24"/>
+        </w:rPr>
+        <w:t xml:space="preserve">Put the data in RDBMS format style with lower case table named “student” and column names with words separated by underscores.  </w:t>
+      </w:r>
+    </w:p>
+    <w:p>
+      <w:pPr>
+        <w:pStyle w:val="ListParagraph"/>
+        <w:numPr>
+          <w:ilvl w:val="0"/>
+          <w:numId w:val="2"/>
+        </w:numPr>
+        <w:rPr>
+          <w:sz w:val="24"/>
+          <w:szCs w:val="24"/>
+        </w:rPr>
+      </w:pPr>
+      <w:r>
+        <w:rPr>
+          <w:sz w:val="24"/>
+          <w:szCs w:val="24"/>
+        </w:rPr>
+        <w:t>Label the two primary keys that make up the concatenated, or composite key.</w:t>
+      </w:r>
+    </w:p>
+    <w:p>
+      <w:pPr>
+        <w:rPr>
+          <w:b/>
+          <w:sz w:val="28"/>
+          <w:szCs w:val="28"/>
+        </w:rPr>
+      </w:pPr>
+      <w:r>
+        <w:rPr>
+          <w:noProof/>
+        </w:rPr>
+        <w:drawing>
+          <wp:inline distT="0" distB="0" distL="0" distR="0" wp14:anchorId="62893D70" wp14:editId="4606CA8D">
+            <wp:extent cx="5943600" cy="1061085"/>
+            <wp:effectExtent l="0" t="0" r="0" b="5715"/>
+            <wp:docPr id="1" name="Picture 1"/>
+            <wp:cNvGraphicFramePr>
+              <a:graphicFrameLocks xmlns:a="http://schemas.openxmlformats.org/drawingml/2006/main" noChangeAspect="1"/>
+            </wp:cNvGraphicFramePr>
+            <a:graphic xmlns:a="http://schemas.openxmlformats.org/drawingml/2006/main">
+              <a:graphicData uri="http://schemas.openxmlformats.org/drawingml/2006/picture">
+                <pic:pic xmlns:pic="http://schemas.openxmlformats.org/drawingml/2006/picture">
+                  <pic:nvPicPr>
+                    <pic:cNvPr id="1" name=""/>
+                    <pic:cNvPicPr/>
+                  </pic:nvPicPr>
+                  <pic:blipFill>
+                    <a:blip r:embed="rId5"/>
+                    <a:stretch>
+                      <a:fillRect/>
+                    </a:stretch>
+                  </pic:blipFill>
+                  <pic:spPr>
+                    <a:xfrm>
+                      <a:off x="0" y="0"/>
+                      <a:ext cx="5943600" cy="1061085"/>
+                    </a:xfrm>
+                    <a:prstGeom prst="rect">
+                      <a:avLst/>
+                    </a:prstGeom>
+                  </pic:spPr>
+                </pic:pic>
+              </a:graphicData>
+            </a:graphic>
+          </wp:inline>
+        </w:drawing>
+      </w:r>
+    </w:p>
+    <w:p>
+      <w:pPr>
+        <w:pStyle w:val="ListParagraph"/>
+        <w:numPr>
+          <w:ilvl w:val="0"/>
+          <w:numId w:val="2"/>
+        </w:numPr>
+        <w:rPr>
+          <w:sz w:val="24"/>
+          <w:szCs w:val="24"/>
+        </w:rPr>
+      </w:pPr>
+      <w:r>
+        <w:rPr>
+          <w:sz w:val="24"/>
+          <w:szCs w:val="24"/>
+        </w:rPr>
+        <w:t>Determine if columns may exist without one or the other part of the concatenated keys (partial dependencies).</w:t>
+      </w:r>
+    </w:p>
+    <w:p>
+      <w:pPr>
+        <w:pStyle w:val="ListParagraph"/>
+        <w:numPr>
+          <w:ilvl w:val="0"/>
+          <w:numId w:val="2"/>
+        </w:numPr>
+        <w:rPr>
+          <w:sz w:val="24"/>
+          <w:szCs w:val="24"/>
+        </w:rPr>
+      </w:pPr>
+      <w:r>
+        <w:rPr>
+          <w:sz w:val="24"/>
+          <w:szCs w:val="24"/>
+        </w:rPr>
+        <w:t>Discard “progress_percentage” as a derived column of progress_completed divided by progress_scheduled.</w:t>
+      </w:r>
+    </w:p>
+    <w:p>
+      <w:pPr>
+        <w:pStyle w:val="ListParagraph"/>
+        <w:numPr>
+          <w:ilvl w:val="0"/>
+          <w:numId w:val="2"/>
+        </w:numPr>
+        <w:rPr>
+          <w:sz w:val="24"/>
+          <w:szCs w:val="24"/>
+        </w:rPr>
+      </w:pPr>
+      <w:r>
+        <w:rPr>
+          <w:sz w:val="24"/>
+          <w:szCs w:val="24"/>
+        </w:rPr>
+        <w:t>Create another table as several of the columns depend on only one part of our concatenated key.</w:t>
+      </w:r>
+    </w:p>
+    <w:p>
+      <w:pPr>
+        <w:rPr>
+          <w:sz w:val="24"/>
+          <w:szCs w:val="24"/>
+        </w:rPr>
+      </w:pPr>
+      <w:r>
+        <w:rPr>
+          <w:noProof/>
+        </w:rPr>
+        <w:drawing>
+          <wp:inline distT="0" distB="0" distL="0" distR="0" wp14:anchorId="0D956D66" wp14:editId="3892A44B">
+            <wp:extent cx="6858000" cy="1502410"/>
+            <wp:effectExtent l="0" t="0" r="0" b="2540"/>
+            <wp:docPr id="5" name="Picture 5"/>
+            <wp:cNvGraphicFramePr>
+              <a:graphicFrameLocks xmlns:a="http://schemas.openxmlformats.org/drawingml/2006/main" noChangeAspect="1"/>
+            </wp:cNvGraphicFramePr>
+            <a:graphic xmlns:a="http://schemas.openxmlformats.org/drawingml/2006/main">
+              <a:graphicData uri="http://schemas.openxmlformats.org/drawingml/2006/picture">
+                <pic:pic xmlns:pic="http://schemas.openxmlformats.org/drawingml/2006/picture">
+                  <pic:nvPicPr>
+                    <pic:cNvPr id="1" name=""/>
+                    <pic:cNvPicPr/>
+                  </pic:nvPicPr>
+                  <pic:blipFill>
+                    <a:blip r:embed="rId6"/>
+                    <a:stretch>
+                      <a:fillRect/>
+                    </a:stretch>
+                  </pic:blipFill>
+                  <pic:spPr>
+                    <a:xfrm>
+                      <a:off x="0" y="0"/>
+                      <a:ext cx="6858000" cy="1502410"/>
+                    </a:xfrm>
+                    <a:prstGeom prst="rect">
+                      <a:avLst/>
+                    </a:prstGeom>
+                  </pic:spPr>
+                </pic:pic>
+              </a:graphicData>
+            </a:graphic>
+          </wp:inline>
+        </w:drawing>
+      </w:r>
+    </w:p>
+    <w:p>
+      <w:pPr>
+        <w:rPr>
+          <w:sz w:val="24"/>
+          <w:szCs w:val="24"/>
+        </w:rPr>
+      </w:pPr>
+      <w:r>
+        <w:rPr>
+          <w:noProof/>
+        </w:rPr>
+        <w:drawing>
+          <wp:inline distT="0" distB="0" distL="0" distR="0" wp14:anchorId="6CB59A99" wp14:editId="0DF8D91E">
+            <wp:extent cx="2714625" cy="1924810"/>
+            <wp:effectExtent l="0" t="0" r="0" b="0"/>
+            <wp:docPr id="4" name="Picture 4"/>
+            <wp:cNvGraphicFramePr>
+              <a:graphicFrameLocks xmlns:a="http://schemas.openxmlformats.org/drawingml/2006/main" noChangeAspect="1"/>
+            </wp:cNvGraphicFramePr>
+            <a:graphic xmlns:a="http://schemas.openxmlformats.org/drawingml/2006/main">
+              <a:graphicData uri="http://schemas.openxmlformats.org/drawingml/2006/picture">
+                <pic:pic xmlns:pic="http://schemas.openxmlformats.org/drawingml/2006/picture">
+                  <pic:nvPicPr>
+                    <pic:cNvPr id="1" name=""/>
+                    <pic:cNvPicPr/>
+                  </pic:nvPicPr>
+                  <pic:blipFill>
+                    <a:blip r:embed="rId7"/>
+                    <a:stretch>
+                      <a:fillRect/>
+                    </a:stretch>
+                  </pic:blipFill>
+                  <pic:spPr>
+                    <a:xfrm>
+                      <a:off x="0" y="0"/>
+                      <a:ext cx="2771100" cy="1964854"/>
+                    </a:xfrm>
+                    <a:prstGeom prst="rect">
+                      <a:avLst/>
+                    </a:prstGeom>
+                  </pic:spPr>
+                </pic:pic>
+              </a:graphicData>
+            </a:graphic>
+          </wp:inline>
+        </w:drawing>
+      </w:r>
+    </w:p>
+    <w:p>
+      <w:pPr>
+        <w:pStyle w:val="ListParagraph"/>
+        <w:numPr>
+          <w:ilvl w:val="0"/>
+          <w:numId w:val="2"/>
+        </w:numPr>
+        <w:rPr>
+          <w:sz w:val="24"/>
+          <w:szCs w:val="24"/>
+        </w:rPr>
+      </w:pPr>
+      <w:r>
+        <w:rPr>
+          <w:sz w:val="24"/>
+          <w:szCs w:val="24"/>
+        </w:rPr>
+        <w:t>And create an intersection table to resolve the many to many relationships of students to classes and classes to students.</w:t>
+      </w:r>
+    </w:p>
+    <w:p>
+      <w:pPr>
+        <w:rPr>
+          <w:sz w:val="24"/>
+          <w:szCs w:val="24"/>
+        </w:rPr>
+      </w:pPr>
+      <w:r>
+        <w:rPr>
+          <w:noProof/>
+        </w:rPr>
+        <w:drawing>
+          <wp:inline distT="0" distB="0" distL="0" distR="0" wp14:anchorId="1EAE1F5B" wp14:editId="18F5962A">
+            <wp:extent cx="3808568" cy="1247775"/>
+            <wp:effectExtent l="0" t="0" r="1905" b="0"/>
+            <wp:docPr id="3" name="Picture 3"/>
+            <wp:cNvGraphicFramePr>
+              <a:graphicFrameLocks xmlns:a="http://schemas.openxmlformats.org/drawingml/2006/main" noChangeAspect="1"/>
+            </wp:cNvGraphicFramePr>
+            <a:graphic xmlns:a="http://schemas.openxmlformats.org/drawingml/2006/main">
+              <a:graphicData uri="http://schemas.openxmlformats.org/drawingml/2006/picture">
+                <pic:pic xmlns:pic="http://schemas.openxmlformats.org/drawingml/2006/picture">
+                  <pic:nvPicPr>
+                    <pic:cNvPr id="1" name=""/>
+                    <pic:cNvPicPr/>
+                  </pic:nvPicPr>
+                  <pic:blipFill>
+                    <a:blip r:embed="rId8"/>
+                    <a:stretch>
+                      <a:fillRect/>
+                    </a:stretch>
+                  </pic:blipFill>
+                  <pic:spPr>
+                    <a:xfrm>
+                      <a:off x="0" y="0"/>
+                      <a:ext cx="3816970" cy="1250528"/>
+                    </a:xfrm>
+                    <a:prstGeom prst="rect">
+                      <a:avLst/>
+                    </a:prstGeom>
+                  </pic:spPr>
+                </pic:pic>
+              </a:graphicData>
+            </a:graphic>
+          </wp:inline>
+        </w:drawing>
+      </w:r>
+    </w:p>
+    <w:p>
+      <w:pPr>
+        <w:rPr>
+          <w:sz w:val="24"/>
+          <w:szCs w:val="24"/>
+        </w:rPr>
+      </w:pPr>
+    </w:p>
     <w:sectPr>
       <w:pgSz w:w="12240" w:h="15840"/>
-      <w:pgMar w:top="1440" w:right="1440" w:bottom="1440" w:left="1440" w:header="720" w:footer="720" w:gutter="0"/>
+      <w:pgMar w:top="720" w:right="720" w:bottom="720" w:left="720" w:header="720" w:footer="720" w:gutter="0"/>
       <w:cols w:space="720"/>
       <w:docGrid w:linePitch="360"/>
     </w:sectPr>
@@ -171,6 +676,95 @@
 <file path=word/numbering.xml><?xml version="1.0" encoding="utf-8"?>
 <w:numbering xmlns:wpc="http://schemas.microsoft.com/office/word/2010/wordprocessingCanvas" xmlns:cx="http://schemas.microsoft.com/office/drawing/2014/chartex" xmlns:cx1="http://schemas.microsoft.com/office/drawing/2015/9/8/chartex" xmlns:cx2="http://schemas.microsoft.com/office/drawing/2015/10/21/chartex" xmlns:cx3="http://schemas.microsoft.com/office/drawing/2016/5/9/chartex" xmlns:cx4="http://schemas.microsoft.com/office/drawing/2016/5/10/chartex" xmlns:cx5="http://schemas.microsoft.com/office/drawing/2016/5/11/chartex" xmlns:cx6="http://schemas.microsoft.com/office/drawing/2016/5/12/chartex" xmlns:cx7="http://schemas.microsoft.com/office/drawing/2016/5/13/chartex" xmlns:cx8="http://schemas.microsoft.com/office/drawing/2016/5/14/chartex" xmlns:mc="http://schemas.openxmlformats.org/markup-compatibility/2006" xmlns:aink="http://schemas.microsoft.com/office/drawing/2016/ink" xmlns:am3d="http://schemas.microsoft.com/office/drawing/2017/model3d" xmlns:o="urn:schemas-microsoft-com:office:office" xmlns:r="http://schemas.openxmlformats.org/officeDocument/2006/relationships" xmlns:m="http://schemas.openxmlformats.org/officeDocument/2006/math" xmlns:v="urn:schemas-microsoft-com:vml" xmlns:wp14="http://schemas.microsoft.com/office/word/2010/wordprocessingDrawing" xmlns:wp="http://schemas.openxmlformats.org/drawingml/2006/wordprocessingDrawing" xmlns:w10="urn:schemas-microsoft-com:office:word" xmlns:w="http://schemas.openxmlformats.org/wordprocessingml/2006/main" xmlns:w14="http://schemas.microsoft.com/office/word/2010/wordml" xmlns:w15="http://schemas.microsoft.com/office/word/2012/wordml" xmlns:w16cid="http://schemas.microsoft.com/office/word/2016/wordml/cid" xmlns:w16se="http://schemas.microsoft.com/office/word/2015/wordml/symex" xmlns:wpg="http://schemas.microsoft.com/office/word/2010/wordprocessingGroup" xmlns:wpi="http://schemas.microsoft.com/office/word/2010/wordprocessingInk" xmlns:wne="http://schemas.microsoft.com/office/word/2006/wordml" xmlns:wps="http://schemas.microsoft.com/office/word/2010/wordprocessingShape" mc:Ignorable="w14 w15 w16se w16cid wp14">
   <w:abstractNum w:abstractNumId="0" w15:restartNumberingAfterBreak="0">
+    <w:nsid w:val="36384C0F"/>
+    <w:multiLevelType w:val="hybridMultilevel"/>
+    <w:tmpl w:val="E3D4C1AC"/>
+    <w:lvl w:ilvl="0" w:tplc="0409000F">
+      <w:start w:val="1"/>
+      <w:numFmt w:val="decimal"/>
+      <w:lvlText w:val="%1."/>
+      <w:lvlJc w:val="left"/>
+      <w:pPr>
+        <w:ind w:left="720" w:hanging="360"/>
+      </w:pPr>
+      <w:rPr>
+        <w:rFonts w:hint="default"/>
+      </w:rPr>
+    </w:lvl>
+    <w:lvl w:ilvl="1" w:tplc="04090019" w:tentative="1">
+      <w:start w:val="1"/>
+      <w:numFmt w:val="lowerLetter"/>
+      <w:lvlText w:val="%2."/>
+      <w:lvlJc w:val="left"/>
+      <w:pPr>
+        <w:ind w:left="1440" w:hanging="360"/>
+      </w:pPr>
+    </w:lvl>
+    <w:lvl w:ilvl="2" w:tplc="0409001B" w:tentative="1">
+      <w:start w:val="1"/>
+      <w:numFmt w:val="lowerRoman"/>
+      <w:lvlText w:val="%3."/>
+      <w:lvlJc w:val="right"/>
+      <w:pPr>
+        <w:ind w:left="2160" w:hanging="180"/>
+      </w:pPr>
+    </w:lvl>
+    <w:lvl w:ilvl="3" w:tplc="0409000F" w:tentative="1">
+      <w:start w:val="1"/>
+      <w:numFmt w:val="decimal"/>
+      <w:lvlText w:val="%4."/>
+      <w:lvlJc w:val="left"/>
+      <w:pPr>
+        <w:ind w:left="2880" w:hanging="360"/>
+      </w:pPr>
+    </w:lvl>
+    <w:lvl w:ilvl="4" w:tplc="04090019" w:tentative="1">
+      <w:start w:val="1"/>
+      <w:numFmt w:val="lowerLetter"/>
+      <w:lvlText w:val="%5."/>
+      <w:lvlJc w:val="left"/>
+      <w:pPr>
+        <w:ind w:left="3600" w:hanging="360"/>
+      </w:pPr>
+    </w:lvl>
+    <w:lvl w:ilvl="5" w:tplc="0409001B" w:tentative="1">
+      <w:start w:val="1"/>
+      <w:numFmt w:val="lowerRoman"/>
+      <w:lvlText w:val="%6."/>
+      <w:lvlJc w:val="right"/>
+      <w:pPr>
+        <w:ind w:left="4320" w:hanging="180"/>
+      </w:pPr>
+    </w:lvl>
+    <w:lvl w:ilvl="6" w:tplc="0409000F" w:tentative="1">
+      <w:start w:val="1"/>
+      <w:numFmt w:val="decimal"/>
+      <w:lvlText w:val="%7."/>
+      <w:lvlJc w:val="left"/>
+      <w:pPr>
+        <w:ind w:left="5040" w:hanging="360"/>
+      </w:pPr>
+    </w:lvl>
+    <w:lvl w:ilvl="7" w:tplc="04090019" w:tentative="1">
+      <w:start w:val="1"/>
+      <w:numFmt w:val="lowerLetter"/>
+      <w:lvlText w:val="%8."/>
+      <w:lvlJc w:val="left"/>
+      <w:pPr>
+        <w:ind w:left="5760" w:hanging="360"/>
+      </w:pPr>
+    </w:lvl>
+    <w:lvl w:ilvl="8" w:tplc="0409001B" w:tentative="1">
+      <w:start w:val="1"/>
+      <w:numFmt w:val="lowerRoman"/>
+      <w:lvlText w:val="%9."/>
+      <w:lvlJc w:val="right"/>
+      <w:pPr>
+        <w:ind w:left="6480" w:hanging="180"/>
+      </w:pPr>
+    </w:lvl>
+  </w:abstractNum>
+  <w:abstractNum w:abstractNumId="1" w15:restartNumberingAfterBreak="0">
     <w:nsid w:val="5EEB224A"/>
     <w:multiLevelType w:val="multilevel"/>
     <w:tmpl w:val="2EBAFC0E"/>
@@ -284,6 +878,9 @@
     </w:lvl>
   </w:abstractNum>
   <w:num w:numId="1">
+    <w:abstractNumId w:val="1"/>
+  </w:num>
+  <w:num w:numId="2">
     <w:abstractNumId w:val="0"/>
   </w:num>
 </w:numbering>
@@ -690,6 +1287,7 @@
   <w:style w:type="character" w:default="1" w:styleId="DefaultParagraphFont">
     <w:name w:val="Default Paragraph Font"/>
     <w:uiPriority w:val="1"/>
+    <w:semiHidden/>
     <w:unhideWhenUsed/>
   </w:style>
   <w:style w:type="table" w:default="1" w:styleId="TableNormal">
@@ -735,6 +1333,17 @@
       <w:color w:val="605E5C"/>
       <w:shd w:val="clear" w:color="auto" w:fill="E1DFDD"/>
     </w:rPr>
+  </w:style>
+  <w:style w:type="paragraph" w:styleId="ListParagraph">
+    <w:name w:val="List Paragraph"/>
+    <w:basedOn w:val="Normal"/>
+    <w:uiPriority w:val="34"/>
+    <w:qFormat/>
+    <w:rsid w:val="00FA4D41"/>
+    <w:pPr>
+      <w:ind w:left="720"/>
+      <w:contextualSpacing/>
+    </w:pPr>
   </w:style>
 </w:styles>
 </file>

</xml_diff>

<commit_message>
feat: Started database design for PROG1500 Final Project
</commit_message>
<xml_diff>
--- a/Courses/PROG1500 - Databases and SQL/Modules/Final Project/Final Project.docx
+++ b/Courses/PROG1500 - Databases and SQL/Modules/Final Project/Final Project.docx
@@ -13,7 +13,6 @@
       <w:r>
         <w:rPr>
           <w:b/>
-          <w:i/>
           <w:iCs/>
           <w:sz w:val="28"/>
           <w:szCs w:val="28"/>
@@ -24,14 +23,12 @@
     <w:p>
       <w:pPr>
         <w:rPr>
-          <w:sz w:val="24"/>
-          <w:szCs w:val="24"/>
-        </w:rPr>
-      </w:pPr>
-      <w:r>
-        <w:rPr>
-          <w:sz w:val="24"/>
-          <w:szCs w:val="24"/>
+          <w:i/>
+        </w:rPr>
+      </w:pPr>
+      <w:r>
+        <w:rPr>
+          <w:i/>
         </w:rPr>
         <w:t>This assignment will be completed using a spreadsheet or word document table. Perform the necessary steps to normalize a database to Third Normal Form</w:t>
       </w:r>
@@ -43,37 +40,32 @@
           <w:numId w:val="1"/>
         </w:numPr>
         <w:rPr>
-          <w:sz w:val="24"/>
-          <w:szCs w:val="24"/>
-        </w:rPr>
-      </w:pPr>
-      <w:r>
-        <w:rPr>
-          <w:sz w:val="24"/>
-          <w:szCs w:val="24"/>
+          <w:i/>
+        </w:rPr>
+      </w:pPr>
+      <w:r>
+        <w:rPr>
+          <w:i/>
         </w:rPr>
         <w:t>Use the data file as a starting point for your database design.</w:t>
       </w:r>
       <w:r>
         <w:rPr>
-          <w:sz w:val="24"/>
-          <w:szCs w:val="24"/>
+          <w:i/>
         </w:rPr>
         <w:br/>
         <w:t>The file contains some sample data from the Fake online bookstore.</w:t>
       </w:r>
       <w:r>
         <w:rPr>
-          <w:sz w:val="24"/>
-          <w:szCs w:val="24"/>
+          <w:i/>
         </w:rPr>
         <w:br/>
         <w:t>Analyze the data to determine the meaning of the data in order to determine dependencies.</w:t>
       </w:r>
       <w:r>
         <w:rPr>
-          <w:sz w:val="24"/>
-          <w:szCs w:val="24"/>
+          <w:i/>
         </w:rPr>
         <w:br/>
         <w:t>Also use your judgment and past experience in the process of identifying data meaning.</w:t>
@@ -86,37 +78,32 @@
           <w:numId w:val="1"/>
         </w:numPr>
         <w:rPr>
-          <w:sz w:val="24"/>
-          <w:szCs w:val="24"/>
-        </w:rPr>
-      </w:pPr>
-      <w:r>
-        <w:rPr>
-          <w:sz w:val="24"/>
-          <w:szCs w:val="24"/>
+          <w:i/>
+        </w:rPr>
+      </w:pPr>
+      <w:r>
+        <w:rPr>
+          <w:i/>
         </w:rPr>
         <w:t>Normalize the database to 3NF. Create a spreadsheet showing your 3NF tables including the data.</w:t>
       </w:r>
       <w:r>
         <w:rPr>
-          <w:sz w:val="24"/>
-          <w:szCs w:val="24"/>
+          <w:i/>
         </w:rPr>
         <w:br/>
         <w:t>Under your normalized tables, itemize the steps you took during the process of normalization.</w:t>
       </w:r>
       <w:r>
         <w:rPr>
-          <w:sz w:val="24"/>
-          <w:szCs w:val="24"/>
+          <w:i/>
         </w:rPr>
         <w:br/>
         <w:t>For each step describe briefly the process.</w:t>
       </w:r>
       <w:r>
         <w:rPr>
-          <w:sz w:val="24"/>
-          <w:szCs w:val="24"/>
+          <w:i/>
         </w:rPr>
         <w:br/>
         <w:t>The items for 2NF and 3NF should identify the dependencies involved.</w:t>
@@ -129,225 +116,40 @@
           <w:numId w:val="1"/>
         </w:numPr>
         <w:rPr>
-          <w:sz w:val="24"/>
-          <w:szCs w:val="24"/>
-        </w:rPr>
-      </w:pPr>
-      <w:r>
-        <w:rPr>
-          <w:sz w:val="24"/>
-          <w:szCs w:val="24"/>
+          <w:i/>
+        </w:rPr>
+      </w:pPr>
+      <w:r>
+        <w:rPr>
+          <w:i/>
         </w:rPr>
         <w:t>Once the database in correctly normalized to 3NF submit the document for grading.</w:t>
       </w:r>
     </w:p>
     <w:p>
       <w:pPr>
-        <w:rPr>
-          <w:sz w:val="24"/>
-          <w:szCs w:val="24"/>
-        </w:rPr>
-      </w:pPr>
-    </w:p>
-    <w:p>
-      <w:pPr>
-        <w:rPr>
-          <w:sz w:val="24"/>
-          <w:szCs w:val="24"/>
-        </w:rPr>
-      </w:pPr>
-    </w:p>
-    <w:p>
-      <w:pPr>
-        <w:rPr>
-          <w:sz w:val="24"/>
-          <w:szCs w:val="24"/>
-        </w:rPr>
-      </w:pPr>
-    </w:p>
-    <w:p>
-      <w:pPr>
-        <w:rPr>
-          <w:sz w:val="24"/>
-          <w:szCs w:val="24"/>
-        </w:rPr>
-      </w:pPr>
-    </w:p>
-    <w:p>
-      <w:pPr>
-        <w:rPr>
-          <w:sz w:val="24"/>
-          <w:szCs w:val="24"/>
-        </w:rPr>
-      </w:pPr>
-    </w:p>
-    <w:p>
-      <w:pPr>
-        <w:rPr>
-          <w:sz w:val="24"/>
-          <w:szCs w:val="24"/>
-        </w:rPr>
-      </w:pPr>
-    </w:p>
-    <w:p>
-      <w:pPr>
-        <w:rPr>
-          <w:sz w:val="24"/>
-          <w:szCs w:val="24"/>
-        </w:rPr>
-      </w:pPr>
-    </w:p>
-    <w:p>
-      <w:pPr>
-        <w:rPr>
-          <w:sz w:val="24"/>
-          <w:szCs w:val="24"/>
-        </w:rPr>
-      </w:pPr>
-    </w:p>
-    <w:p>
-      <w:pPr>
-        <w:rPr>
-          <w:sz w:val="24"/>
-          <w:szCs w:val="24"/>
-        </w:rPr>
-      </w:pPr>
-    </w:p>
-    <w:p>
-      <w:pPr>
-        <w:rPr>
-          <w:sz w:val="24"/>
-          <w:szCs w:val="24"/>
-        </w:rPr>
-      </w:pPr>
-    </w:p>
-    <w:p>
-      <w:pPr>
-        <w:rPr>
-          <w:sz w:val="24"/>
-          <w:szCs w:val="24"/>
-        </w:rPr>
-      </w:pPr>
-    </w:p>
-    <w:p>
-      <w:pPr>
-        <w:rPr>
-          <w:sz w:val="24"/>
-          <w:szCs w:val="24"/>
-        </w:rPr>
-      </w:pPr>
-    </w:p>
-    <w:p>
-      <w:pPr>
-        <w:rPr>
-          <w:sz w:val="24"/>
-          <w:szCs w:val="24"/>
-        </w:rPr>
-      </w:pPr>
-    </w:p>
-    <w:p>
-      <w:pPr>
-        <w:rPr>
-          <w:sz w:val="24"/>
-          <w:szCs w:val="24"/>
-        </w:rPr>
-      </w:pPr>
-    </w:p>
-    <w:p>
-      <w:pPr>
-        <w:rPr>
-          <w:sz w:val="24"/>
-          <w:szCs w:val="24"/>
-        </w:rPr>
-      </w:pPr>
-    </w:p>
-    <w:p>
-      <w:pPr>
-        <w:rPr>
-          <w:b/>
-          <w:sz w:val="28"/>
-          <w:szCs w:val="28"/>
-        </w:rPr>
-      </w:pPr>
-    </w:p>
-    <w:p>
-      <w:pPr>
-        <w:rPr>
-          <w:b/>
-          <w:sz w:val="28"/>
-          <w:szCs w:val="28"/>
-        </w:rPr>
-      </w:pPr>
-    </w:p>
-    <w:p>
-      <w:pPr>
-        <w:rPr>
-          <w:b/>
-          <w:sz w:val="28"/>
-          <w:szCs w:val="28"/>
-        </w:rPr>
-      </w:pPr>
-    </w:p>
-    <w:p>
-      <w:pPr>
-        <w:rPr>
-          <w:b/>
-          <w:sz w:val="28"/>
-          <w:szCs w:val="28"/>
-        </w:rPr>
-      </w:pPr>
-    </w:p>
-    <w:p>
-      <w:pPr>
-        <w:rPr>
-          <w:b/>
-          <w:sz w:val="28"/>
-          <w:szCs w:val="28"/>
-        </w:rPr>
-      </w:pPr>
-    </w:p>
-    <w:p>
-      <w:pPr>
-        <w:rPr>
-          <w:b/>
-          <w:sz w:val="28"/>
-          <w:szCs w:val="28"/>
-        </w:rPr>
-      </w:pPr>
-      <w:bookmarkStart w:id="0" w:name="_GoBack"/>
-      <w:bookmarkEnd w:id="0"/>
-      <w:r>
-        <w:rPr>
-          <w:b/>
-          <w:sz w:val="28"/>
-          <w:szCs w:val="28"/>
-        </w:rPr>
-        <w:lastRenderedPageBreak/>
-        <w:t>A:01</w:t>
-      </w:r>
-      <w:r>
-        <w:rPr>
-          <w:b/>
-          <w:sz w:val="28"/>
-          <w:szCs w:val="28"/>
-        </w:rPr>
-        <w:t xml:space="preserve"> </w:t>
-      </w:r>
-      <w:r>
-        <w:rPr>
-          <w:b/>
-          <w:sz w:val="28"/>
-          <w:szCs w:val="28"/>
-        </w:rPr>
-        <w:t>Database Design and SQL</w:t>
-      </w:r>
+        <w:pStyle w:val="ListParagraph"/>
+        <w:rPr>
+          <w:sz w:val="24"/>
+          <w:szCs w:val="24"/>
+        </w:rPr>
+      </w:pPr>
+    </w:p>
+    <w:p>
+      <w:pPr>
+        <w:pStyle w:val="ListParagraph"/>
+        <w:rPr>
+          <w:sz w:val="24"/>
+          <w:szCs w:val="24"/>
+        </w:rPr>
+      </w:pPr>
     </w:p>
     <w:p>
       <w:pPr>
         <w:pStyle w:val="ListParagraph"/>
         <w:numPr>
           <w:ilvl w:val="0"/>
-          <w:numId w:val="2"/>
+          <w:numId w:val="3"/>
         </w:numPr>
         <w:rPr>
           <w:sz w:val="24"/>
@@ -359,35 +161,94 @@
           <w:sz w:val="24"/>
           <w:szCs w:val="24"/>
         </w:rPr>
-        <w:t xml:space="preserve">Put the data in RDBMS format style with lower case table named “student” and column names with words separated by underscores.  </w:t>
+        <w:t xml:space="preserve">Put the </w:t>
+      </w:r>
+      <w:r>
+        <w:rPr>
+          <w:sz w:val="24"/>
+          <w:szCs w:val="24"/>
+        </w:rPr>
+        <w:t xml:space="preserve">“Fake Online Bookstore” </w:t>
+      </w:r>
+      <w:r>
+        <w:rPr>
+          <w:sz w:val="24"/>
+          <w:szCs w:val="24"/>
+        </w:rPr>
+        <w:t>data</w:t>
+      </w:r>
+      <w:r>
+        <w:rPr>
+          <w:sz w:val="24"/>
+          <w:szCs w:val="24"/>
+        </w:rPr>
+        <w:t>set</w:t>
+      </w:r>
+      <w:r>
+        <w:rPr>
+          <w:sz w:val="24"/>
+          <w:szCs w:val="24"/>
+        </w:rPr>
+        <w:t xml:space="preserve"> in RDBMS format style with lower case table named “</w:t>
+      </w:r>
+      <w:r>
+        <w:rPr>
+          <w:sz w:val="24"/>
+          <w:szCs w:val="24"/>
+        </w:rPr>
+        <w:t>book</w:t>
+      </w:r>
+      <w:r>
+        <w:rPr>
+          <w:sz w:val="24"/>
+          <w:szCs w:val="24"/>
+        </w:rPr>
+        <w:t>”</w:t>
+      </w:r>
+      <w:r>
+        <w:rPr>
+          <w:sz w:val="24"/>
+          <w:szCs w:val="24"/>
+        </w:rPr>
+        <w:t xml:space="preserve"> with primary key “book_id”</w:t>
+      </w:r>
+      <w:r>
+        <w:rPr>
+          <w:sz w:val="24"/>
+          <w:szCs w:val="24"/>
+        </w:rPr>
+        <w:t xml:space="preserve"> and column names with words separated by underscores.  </w:t>
       </w:r>
     </w:p>
     <w:p>
       <w:pPr>
         <w:pStyle w:val="ListParagraph"/>
         <w:numPr>
-          <w:ilvl w:val="0"/>
-          <w:numId w:val="2"/>
+          <w:ilvl w:val="1"/>
+          <w:numId w:val="3"/>
         </w:numPr>
         <w:rPr>
           <w:sz w:val="24"/>
           <w:szCs w:val="24"/>
         </w:rPr>
       </w:pPr>
-      <w:r>
-        <w:rPr>
-          <w:sz w:val="24"/>
-          <w:szCs w:val="24"/>
-        </w:rPr>
-        <w:t>Label the two primary keys that make up the concatenated, or composite key.</w:t>
-      </w:r>
-    </w:p>
-    <w:p>
-      <w:pPr>
-        <w:rPr>
-          <w:b/>
-          <w:sz w:val="28"/>
-          <w:szCs w:val="28"/>
+      <w:proofErr w:type="spellStart"/>
+      <w:r>
+        <w:rPr>
+          <w:sz w:val="24"/>
+          <w:szCs w:val="24"/>
+        </w:rPr>
+        <w:t>fkdsjhg</w:t>
+      </w:r>
+      <w:proofErr w:type="spellEnd"/>
+    </w:p>
+    <w:p>
+      <w:pPr>
+        <w:pStyle w:val="ListParagraph"/>
+        <w:ind w:left="1440"/>
+        <w:rPr>
+          <w:sz w:val="24"/>
+          <w:szCs w:val="24"/>
         </w:rPr>
       </w:pPr>
       <w:r>
@@ -395,10 +256,18 @@
           <w:noProof/>
         </w:rPr>
         <w:drawing>
-          <wp:inline distT="0" distB="0" distL="0" distR="0" wp14:anchorId="62893D70" wp14:editId="4606CA8D">
-            <wp:extent cx="5943600" cy="1061085"/>
-            <wp:effectExtent l="0" t="0" r="0" b="5715"/>
-            <wp:docPr id="1" name="Picture 1"/>
+          <wp:anchor distT="0" distB="0" distL="114300" distR="114300" simplePos="0" relativeHeight="251658240" behindDoc="1" locked="0" layoutInCell="1" allowOverlap="1" wp14:anchorId="1EB6AC23">
+            <wp:simplePos x="0" y="0"/>
+            <wp:positionH relativeFrom="column">
+              <wp:posOffset>371475</wp:posOffset>
+            </wp:positionH>
+            <wp:positionV relativeFrom="paragraph">
+              <wp:posOffset>53340</wp:posOffset>
+            </wp:positionV>
+            <wp:extent cx="8383678" cy="704850"/>
+            <wp:effectExtent l="0" t="0" r="0" b="0"/>
+            <wp:wrapNone/>
+            <wp:docPr id="2" name="Picture 2"/>
             <wp:cNvGraphicFramePr>
               <a:graphicFrameLocks xmlns:a="http://schemas.openxmlformats.org/drawingml/2006/main" noChangeAspect="1"/>
             </wp:cNvGraphicFramePr>
@@ -410,7 +279,13 @@
                     <pic:cNvPicPr/>
                   </pic:nvPicPr>
                   <pic:blipFill>
-                    <a:blip r:embed="rId5"/>
+                    <a:blip r:embed="rId5">
+                      <a:extLst>
+                        <a:ext uri="{28A0092B-C50C-407E-A947-70E740481C1C}">
+                          <a14:useLocalDpi xmlns:a14="http://schemas.microsoft.com/office/drawing/2010/main" val="0"/>
+                        </a:ext>
+                      </a:extLst>
+                    </a:blip>
                     <a:stretch>
                       <a:fillRect/>
                     </a:stretch>
@@ -418,7 +293,7 @@
                   <pic:spPr>
                     <a:xfrm>
                       <a:off x="0" y="0"/>
-                      <a:ext cx="5943600" cy="1061085"/>
+                      <a:ext cx="8383678" cy="704850"/>
                     </a:xfrm>
                     <a:prstGeom prst="rect">
                       <a:avLst/>
@@ -427,8 +302,800 @@
                 </pic:pic>
               </a:graphicData>
             </a:graphic>
-          </wp:inline>
+          </wp:anchor>
         </w:drawing>
+      </w:r>
+    </w:p>
+    <w:p>
+      <w:pPr>
+        <w:pStyle w:val="ListParagraph"/>
+        <w:ind w:left="1440"/>
+        <w:rPr>
+          <w:sz w:val="24"/>
+          <w:szCs w:val="24"/>
+        </w:rPr>
+      </w:pPr>
+    </w:p>
+    <w:p>
+      <w:pPr>
+        <w:pStyle w:val="ListParagraph"/>
+        <w:ind w:left="1440"/>
+        <w:rPr>
+          <w:sz w:val="24"/>
+          <w:szCs w:val="24"/>
+        </w:rPr>
+      </w:pPr>
+    </w:p>
+    <w:p>
+      <w:pPr>
+        <w:pStyle w:val="ListParagraph"/>
+        <w:ind w:left="1440"/>
+        <w:rPr>
+          <w:b/>
+          <w:sz w:val="24"/>
+          <w:szCs w:val="24"/>
+        </w:rPr>
+      </w:pPr>
+    </w:p>
+    <w:p>
+      <w:pPr>
+        <w:pStyle w:val="ListParagraph"/>
+        <w:ind w:left="1440"/>
+        <w:rPr>
+          <w:b/>
+          <w:sz w:val="24"/>
+          <w:szCs w:val="24"/>
+        </w:rPr>
+      </w:pPr>
+    </w:p>
+    <w:p>
+      <w:pPr>
+        <w:rPr>
+          <w:sz w:val="24"/>
+          <w:szCs w:val="24"/>
+        </w:rPr>
+      </w:pPr>
+    </w:p>
+    <w:p>
+      <w:pPr>
+        <w:pStyle w:val="ListParagraph"/>
+        <w:numPr>
+          <w:ilvl w:val="0"/>
+          <w:numId w:val="3"/>
+        </w:numPr>
+        <w:rPr>
+          <w:sz w:val="24"/>
+          <w:szCs w:val="24"/>
+        </w:rPr>
+      </w:pPr>
+      <w:r>
+        <w:rPr>
+          <w:i/>
+          <w:sz w:val="24"/>
+          <w:szCs w:val="24"/>
+        </w:rPr>
+        <w:t>All repeating groups must be removed and placed in new tables</w:t>
+      </w:r>
+      <w:r>
+        <w:rPr>
+          <w:sz w:val="24"/>
+          <w:szCs w:val="24"/>
+        </w:rPr>
+        <w:t xml:space="preserve"> </w:t>
+      </w:r>
+      <w:r>
+        <w:rPr>
+          <w:i/>
+          <w:sz w:val="24"/>
+          <w:szCs w:val="24"/>
+        </w:rPr>
+        <w:t>(1NF)</w:t>
+      </w:r>
+    </w:p>
+    <w:p>
+      <w:pPr>
+        <w:pStyle w:val="ListParagraph"/>
+        <w:numPr>
+          <w:ilvl w:val="1"/>
+          <w:numId w:val="3"/>
+        </w:numPr>
+        <w:rPr>
+          <w:sz w:val="24"/>
+          <w:szCs w:val="24"/>
+        </w:rPr>
+      </w:pPr>
+      <w:r>
+        <w:rPr>
+          <w:sz w:val="24"/>
+          <w:szCs w:val="24"/>
+        </w:rPr>
+        <w:t xml:space="preserve">Create an “author” </w:t>
+      </w:r>
+      <w:r>
+        <w:rPr>
+          <w:sz w:val="24"/>
+          <w:szCs w:val="24"/>
+        </w:rPr>
+        <w:t xml:space="preserve">table </w:t>
+      </w:r>
+      <w:r>
+        <w:rPr>
+          <w:sz w:val="24"/>
+          <w:szCs w:val="24"/>
+        </w:rPr>
+        <w:t xml:space="preserve">from </w:t>
+      </w:r>
+      <w:r>
+        <w:rPr>
+          <w:sz w:val="24"/>
+          <w:szCs w:val="24"/>
+        </w:rPr>
+        <w:t>original author columns (“Author1,”</w:t>
+      </w:r>
+      <w:r>
+        <w:rPr>
+          <w:sz w:val="24"/>
+          <w:szCs w:val="24"/>
+        </w:rPr>
+        <w:t xml:space="preserve"> </w:t>
+      </w:r>
+      <w:r>
+        <w:rPr>
+          <w:sz w:val="24"/>
+          <w:szCs w:val="24"/>
+        </w:rPr>
+        <w:t>“Author</w:t>
+      </w:r>
+      <w:r>
+        <w:rPr>
+          <w:sz w:val="24"/>
+          <w:szCs w:val="24"/>
+        </w:rPr>
+        <w:t>2</w:t>
+      </w:r>
+      <w:r>
+        <w:rPr>
+          <w:sz w:val="24"/>
+          <w:szCs w:val="24"/>
+        </w:rPr>
+        <w:t>,”</w:t>
+      </w:r>
+      <w:r>
+        <w:rPr>
+          <w:sz w:val="24"/>
+          <w:szCs w:val="24"/>
+        </w:rPr>
+        <w:t xml:space="preserve"> </w:t>
+      </w:r>
+      <w:r>
+        <w:rPr>
+          <w:sz w:val="24"/>
+          <w:szCs w:val="24"/>
+        </w:rPr>
+        <w:t>“Author</w:t>
+      </w:r>
+      <w:r>
+        <w:rPr>
+          <w:sz w:val="24"/>
+          <w:szCs w:val="24"/>
+        </w:rPr>
+        <w:t>3</w:t>
+      </w:r>
+      <w:r>
+        <w:rPr>
+          <w:sz w:val="24"/>
+          <w:szCs w:val="24"/>
+        </w:rPr>
+        <w:t>”</w:t>
+      </w:r>
+      <w:r>
+        <w:rPr>
+          <w:sz w:val="24"/>
+          <w:szCs w:val="24"/>
+        </w:rPr>
+        <w:t xml:space="preserve">) </w:t>
+      </w:r>
+      <w:r>
+        <w:rPr>
+          <w:sz w:val="24"/>
+          <w:szCs w:val="24"/>
+        </w:rPr>
+        <w:t>with primary key column “author_id</w:t>
+      </w:r>
+      <w:proofErr w:type="gramStart"/>
+      <w:r>
+        <w:rPr>
+          <w:sz w:val="24"/>
+          <w:szCs w:val="24"/>
+        </w:rPr>
+        <w:t>;</w:t>
+      </w:r>
+      <w:r>
+        <w:rPr>
+          <w:sz w:val="24"/>
+          <w:szCs w:val="24"/>
+        </w:rPr>
+        <w:t>”</w:t>
+      </w:r>
+      <w:r>
+        <w:rPr>
+          <w:sz w:val="24"/>
+          <w:szCs w:val="24"/>
+        </w:rPr>
+        <w:t xml:space="preserve">  “</w:t>
+      </w:r>
+      <w:proofErr w:type="gramEnd"/>
+      <w:r>
+        <w:rPr>
+          <w:sz w:val="24"/>
+          <w:szCs w:val="24"/>
+        </w:rPr>
+        <w:t>author_id” column enumerated when original “Author” column separated into “first_name</w:t>
+      </w:r>
+      <w:r>
+        <w:rPr>
+          <w:sz w:val="24"/>
+          <w:szCs w:val="24"/>
+        </w:rPr>
+        <w:t>,</w:t>
+      </w:r>
+      <w:r>
+        <w:rPr>
+          <w:sz w:val="24"/>
+          <w:szCs w:val="24"/>
+        </w:rPr>
+        <w:t>”</w:t>
+      </w:r>
+      <w:r>
+        <w:rPr>
+          <w:sz w:val="24"/>
+          <w:szCs w:val="24"/>
+        </w:rPr>
+        <w:t xml:space="preserve"> “</w:t>
+      </w:r>
+      <w:proofErr w:type="spellStart"/>
+      <w:r>
+        <w:rPr>
+          <w:sz w:val="24"/>
+          <w:szCs w:val="24"/>
+        </w:rPr>
+        <w:t>middle_name</w:t>
+      </w:r>
+      <w:proofErr w:type="spellEnd"/>
+      <w:r>
+        <w:rPr>
+          <w:sz w:val="24"/>
+          <w:szCs w:val="24"/>
+        </w:rPr>
+        <w:t>,”</w:t>
+      </w:r>
+      <w:r>
+        <w:rPr>
+          <w:sz w:val="24"/>
+          <w:szCs w:val="24"/>
+        </w:rPr>
+        <w:t xml:space="preserve"> and “last_name” columns</w:t>
+      </w:r>
+      <w:r>
+        <w:rPr>
+          <w:sz w:val="24"/>
+          <w:szCs w:val="24"/>
+        </w:rPr>
+        <w:t xml:space="preserve"> (so that </w:t>
+      </w:r>
+      <w:r>
+        <w:rPr>
+          <w:i/>
+          <w:sz w:val="24"/>
+          <w:szCs w:val="24"/>
+        </w:rPr>
+        <w:t>each column only has only single value (rule 4)</w:t>
+      </w:r>
+      <w:r>
+        <w:rPr>
+          <w:sz w:val="24"/>
+          <w:szCs w:val="24"/>
+        </w:rPr>
+        <w:t>)</w:t>
+      </w:r>
+      <w:r>
+        <w:rPr>
+          <w:sz w:val="24"/>
+          <w:szCs w:val="24"/>
+        </w:rPr>
+        <w:t xml:space="preserve"> and alphabetized by “last_name.”</w:t>
+      </w:r>
+    </w:p>
+    <w:p>
+      <w:pPr>
+        <w:pStyle w:val="ListParagraph"/>
+        <w:numPr>
+          <w:ilvl w:val="1"/>
+          <w:numId w:val="3"/>
+        </w:numPr>
+        <w:rPr>
+          <w:sz w:val="24"/>
+          <w:szCs w:val="24"/>
+        </w:rPr>
+      </w:pPr>
+      <w:r>
+        <w:rPr>
+          <w:sz w:val="24"/>
+          <w:szCs w:val="24"/>
+        </w:rPr>
+        <w:t>Gave each author a “book_id”</w:t>
+      </w:r>
+      <w:r>
+        <w:rPr>
+          <w:sz w:val="24"/>
+          <w:szCs w:val="24"/>
+        </w:rPr>
+        <w:t xml:space="preserve"> foreign key column (coming from the initial enumeration of the book table) </w:t>
+      </w:r>
+      <w:bookmarkStart w:id="0" w:name="_GoBack"/>
+      <w:bookmarkEnd w:id="0"/>
+      <w:r>
+        <w:rPr>
+          <w:sz w:val="24"/>
+          <w:szCs w:val="24"/>
+        </w:rPr>
+        <w:t>corresponding to the books they have published or co-published.</w:t>
+      </w:r>
+    </w:p>
+    <w:p>
+      <w:pPr>
+        <w:rPr>
+          <w:sz w:val="24"/>
+          <w:szCs w:val="24"/>
+        </w:rPr>
+      </w:pPr>
+    </w:p>
+    <w:p>
+      <w:pPr>
+        <w:pStyle w:val="ListParagraph"/>
+        <w:numPr>
+          <w:ilvl w:val="0"/>
+          <w:numId w:val="3"/>
+        </w:numPr>
+        <w:rPr>
+          <w:sz w:val="24"/>
+          <w:szCs w:val="24"/>
+        </w:rPr>
+      </w:pPr>
+      <w:r>
+        <w:rPr>
+          <w:sz w:val="24"/>
+          <w:szCs w:val="24"/>
+        </w:rPr>
+        <w:t xml:space="preserve">Separated out book table from author, reviewer and customer information.  </w:t>
+      </w:r>
+    </w:p>
+    <w:p>
+      <w:pPr>
+        <w:pStyle w:val="ListParagraph"/>
+        <w:numPr>
+          <w:ilvl w:val="1"/>
+          <w:numId w:val="3"/>
+        </w:numPr>
+        <w:rPr>
+          <w:sz w:val="24"/>
+          <w:szCs w:val="24"/>
+        </w:rPr>
+      </w:pPr>
+      <w:r>
+        <w:rPr>
+          <w:sz w:val="24"/>
+          <w:szCs w:val="24"/>
+        </w:rPr>
+        <w:lastRenderedPageBreak/>
+        <w:t xml:space="preserve">Created “reviewer” table with </w:t>
+      </w:r>
+      <w:r>
+        <w:rPr>
+          <w:sz w:val="24"/>
+          <w:szCs w:val="24"/>
+        </w:rPr>
+        <w:t xml:space="preserve">primary key column </w:t>
+      </w:r>
+      <w:r>
+        <w:rPr>
+          <w:sz w:val="24"/>
+          <w:szCs w:val="24"/>
+        </w:rPr>
+        <w:t>“</w:t>
+      </w:r>
+      <w:r>
+        <w:rPr>
+          <w:sz w:val="24"/>
+          <w:szCs w:val="24"/>
+        </w:rPr>
+        <w:t>reviewer</w:t>
+      </w:r>
+      <w:r>
+        <w:rPr>
+          <w:sz w:val="24"/>
+          <w:szCs w:val="24"/>
+        </w:rPr>
+        <w:t>_id” enumerated when original “</w:t>
+      </w:r>
+      <w:r>
+        <w:rPr>
+          <w:sz w:val="24"/>
+          <w:szCs w:val="24"/>
+        </w:rPr>
+        <w:t>reviewer</w:t>
+      </w:r>
+      <w:r>
+        <w:rPr>
+          <w:sz w:val="24"/>
+          <w:szCs w:val="24"/>
+        </w:rPr>
+        <w:t xml:space="preserve">” column </w:t>
+      </w:r>
+      <w:r>
+        <w:rPr>
+          <w:sz w:val="24"/>
+          <w:szCs w:val="24"/>
+        </w:rPr>
+        <w:t xml:space="preserve">(with potentially several reviewers) </w:t>
+      </w:r>
+      <w:r>
+        <w:rPr>
+          <w:sz w:val="24"/>
+          <w:szCs w:val="24"/>
+        </w:rPr>
+        <w:t xml:space="preserve">separated into “first_name” column (so that </w:t>
+      </w:r>
+      <w:r>
+        <w:rPr>
+          <w:i/>
+          <w:sz w:val="24"/>
+          <w:szCs w:val="24"/>
+        </w:rPr>
+        <w:t>each column only has only single value (rule 4)</w:t>
+      </w:r>
+      <w:r>
+        <w:rPr>
+          <w:sz w:val="24"/>
+          <w:szCs w:val="24"/>
+        </w:rPr>
+        <w:t>) and alphabetized.</w:t>
+      </w:r>
+    </w:p>
+    <w:p>
+      <w:pPr>
+        <w:pStyle w:val="ListParagraph"/>
+        <w:numPr>
+          <w:ilvl w:val="1"/>
+          <w:numId w:val="3"/>
+        </w:numPr>
+        <w:rPr>
+          <w:sz w:val="24"/>
+          <w:szCs w:val="24"/>
+        </w:rPr>
+      </w:pPr>
+      <w:r>
+        <w:rPr>
+          <w:sz w:val="24"/>
+          <w:szCs w:val="24"/>
+        </w:rPr>
+        <w:t>Create an “</w:t>
+      </w:r>
+      <w:r>
+        <w:rPr>
+          <w:sz w:val="24"/>
+          <w:szCs w:val="24"/>
+        </w:rPr>
+        <w:t>customer</w:t>
+      </w:r>
+      <w:r>
+        <w:rPr>
+          <w:sz w:val="24"/>
+          <w:szCs w:val="24"/>
+        </w:rPr>
+        <w:t xml:space="preserve">” table from original </w:t>
+      </w:r>
+      <w:r>
+        <w:rPr>
+          <w:sz w:val="24"/>
+          <w:szCs w:val="24"/>
+        </w:rPr>
+        <w:t>“cust_name”</w:t>
+      </w:r>
+      <w:r>
+        <w:rPr>
+          <w:sz w:val="24"/>
+          <w:szCs w:val="24"/>
+        </w:rPr>
+        <w:t xml:space="preserve"> column</w:t>
+      </w:r>
+      <w:r>
+        <w:rPr>
+          <w:sz w:val="24"/>
+          <w:szCs w:val="24"/>
+        </w:rPr>
+        <w:t xml:space="preserve"> </w:t>
+      </w:r>
+      <w:r>
+        <w:rPr>
+          <w:sz w:val="24"/>
+          <w:szCs w:val="24"/>
+        </w:rPr>
+        <w:t>with primary key column “</w:t>
+      </w:r>
+      <w:r>
+        <w:rPr>
+          <w:sz w:val="24"/>
+          <w:szCs w:val="24"/>
+        </w:rPr>
+        <w:t>customer</w:t>
+      </w:r>
+      <w:r>
+        <w:rPr>
+          <w:sz w:val="24"/>
+          <w:szCs w:val="24"/>
+        </w:rPr>
+        <w:t>_id</w:t>
+      </w:r>
+      <w:r>
+        <w:rPr>
+          <w:sz w:val="24"/>
+          <w:szCs w:val="24"/>
+        </w:rPr>
+        <w:t>”</w:t>
+      </w:r>
+      <w:r>
+        <w:rPr>
+          <w:sz w:val="24"/>
+          <w:szCs w:val="24"/>
+        </w:rPr>
+        <w:t xml:space="preserve"> enumerated when original “</w:t>
+      </w:r>
+      <w:r>
+        <w:rPr>
+          <w:sz w:val="24"/>
+          <w:szCs w:val="24"/>
+        </w:rPr>
+        <w:t>cust_name</w:t>
+      </w:r>
+      <w:r>
+        <w:rPr>
+          <w:sz w:val="24"/>
+          <w:szCs w:val="24"/>
+        </w:rPr>
+        <w:t>” column separated into “first_name”</w:t>
+      </w:r>
+      <w:r>
+        <w:rPr>
+          <w:sz w:val="24"/>
+          <w:szCs w:val="24"/>
+        </w:rPr>
+        <w:t>, “middle_initial,”</w:t>
+      </w:r>
+      <w:r>
+        <w:rPr>
+          <w:sz w:val="24"/>
+          <w:szCs w:val="24"/>
+        </w:rPr>
+        <w:t xml:space="preserve"> and “last_name” columns (so that </w:t>
+      </w:r>
+      <w:r>
+        <w:rPr>
+          <w:i/>
+          <w:sz w:val="24"/>
+          <w:szCs w:val="24"/>
+        </w:rPr>
+        <w:t>each column only has only single value (rule 4)</w:t>
+      </w:r>
+      <w:r>
+        <w:rPr>
+          <w:sz w:val="24"/>
+          <w:szCs w:val="24"/>
+        </w:rPr>
+        <w:t>) and alphabetized by “last_name.”</w:t>
+      </w:r>
+    </w:p>
+    <w:p>
+      <w:pPr>
+        <w:pStyle w:val="ListParagraph"/>
+        <w:numPr>
+          <w:ilvl w:val="1"/>
+          <w:numId w:val="3"/>
+        </w:numPr>
+        <w:rPr>
+          <w:sz w:val="24"/>
+          <w:szCs w:val="24"/>
+        </w:rPr>
+      </w:pPr>
+    </w:p>
+    <w:p>
+      <w:pPr>
+        <w:rPr>
+          <w:sz w:val="24"/>
+          <w:szCs w:val="24"/>
+        </w:rPr>
+      </w:pPr>
+    </w:p>
+    <w:p>
+      <w:pPr>
+        <w:rPr>
+          <w:sz w:val="24"/>
+          <w:szCs w:val="24"/>
+        </w:rPr>
+      </w:pPr>
+    </w:p>
+    <w:p>
+      <w:pPr>
+        <w:rPr>
+          <w:sz w:val="24"/>
+          <w:szCs w:val="24"/>
+        </w:rPr>
+      </w:pPr>
+    </w:p>
+    <w:p>
+      <w:pPr>
+        <w:rPr>
+          <w:sz w:val="24"/>
+          <w:szCs w:val="24"/>
+        </w:rPr>
+      </w:pPr>
+    </w:p>
+    <w:p>
+      <w:pPr>
+        <w:rPr>
+          <w:sz w:val="24"/>
+          <w:szCs w:val="24"/>
+        </w:rPr>
+      </w:pPr>
+    </w:p>
+    <w:p>
+      <w:pPr>
+        <w:rPr>
+          <w:sz w:val="24"/>
+          <w:szCs w:val="24"/>
+        </w:rPr>
+      </w:pPr>
+    </w:p>
+    <w:p>
+      <w:pPr>
+        <w:rPr>
+          <w:sz w:val="24"/>
+          <w:szCs w:val="24"/>
+        </w:rPr>
+      </w:pPr>
+    </w:p>
+    <w:p>
+      <w:pPr>
+        <w:rPr>
+          <w:sz w:val="24"/>
+          <w:szCs w:val="24"/>
+        </w:rPr>
+      </w:pPr>
+    </w:p>
+    <w:p>
+      <w:pPr>
+        <w:rPr>
+          <w:sz w:val="24"/>
+          <w:szCs w:val="24"/>
+        </w:rPr>
+      </w:pPr>
+    </w:p>
+    <w:p>
+      <w:pPr>
+        <w:rPr>
+          <w:sz w:val="24"/>
+          <w:szCs w:val="24"/>
+        </w:rPr>
+      </w:pPr>
+    </w:p>
+    <w:p>
+      <w:pPr>
+        <w:rPr>
+          <w:sz w:val="24"/>
+          <w:szCs w:val="24"/>
+        </w:rPr>
+      </w:pPr>
+    </w:p>
+    <w:p>
+      <w:pPr>
+        <w:rPr>
+          <w:sz w:val="24"/>
+          <w:szCs w:val="24"/>
+        </w:rPr>
+      </w:pPr>
+    </w:p>
+    <w:p>
+      <w:pPr>
+        <w:rPr>
+          <w:sz w:val="24"/>
+          <w:szCs w:val="24"/>
+        </w:rPr>
+      </w:pPr>
+    </w:p>
+    <w:p>
+      <w:pPr>
+        <w:rPr>
+          <w:sz w:val="24"/>
+          <w:szCs w:val="24"/>
+        </w:rPr>
+      </w:pPr>
+    </w:p>
+    <w:p>
+      <w:pPr>
+        <w:rPr>
+          <w:b/>
+          <w:sz w:val="28"/>
+          <w:szCs w:val="28"/>
+        </w:rPr>
+      </w:pPr>
+    </w:p>
+    <w:p>
+      <w:pPr>
+        <w:rPr>
+          <w:b/>
+          <w:sz w:val="28"/>
+          <w:szCs w:val="28"/>
+        </w:rPr>
+      </w:pPr>
+    </w:p>
+    <w:p>
+      <w:pPr>
+        <w:rPr>
+          <w:b/>
+          <w:sz w:val="28"/>
+          <w:szCs w:val="28"/>
+        </w:rPr>
+      </w:pPr>
+    </w:p>
+    <w:p>
+      <w:pPr>
+        <w:rPr>
+          <w:b/>
+          <w:sz w:val="28"/>
+          <w:szCs w:val="28"/>
+        </w:rPr>
+      </w:pPr>
+    </w:p>
+    <w:p>
+      <w:pPr>
+        <w:rPr>
+          <w:b/>
+          <w:sz w:val="28"/>
+          <w:szCs w:val="28"/>
+        </w:rPr>
+      </w:pPr>
+    </w:p>
+    <w:p>
+      <w:pPr>
+        <w:rPr>
+          <w:b/>
+          <w:sz w:val="28"/>
+          <w:szCs w:val="28"/>
+        </w:rPr>
+      </w:pPr>
+      <w:r>
+        <w:rPr>
+          <w:b/>
+          <w:sz w:val="28"/>
+          <w:szCs w:val="28"/>
+        </w:rPr>
+        <w:t>A:01</w:t>
+      </w:r>
+      <w:r>
+        <w:rPr>
+          <w:b/>
+          <w:sz w:val="28"/>
+          <w:szCs w:val="28"/>
+        </w:rPr>
+        <w:t xml:space="preserve"> </w:t>
+      </w:r>
+      <w:r>
+        <w:rPr>
+          <w:b/>
+          <w:sz w:val="28"/>
+          <w:szCs w:val="28"/>
+        </w:rPr>
+        <w:t>Database Design and SQL</w:t>
       </w:r>
     </w:p>
     <w:p>
@@ -448,7 +1115,7 @@
           <w:sz w:val="24"/>
           <w:szCs w:val="24"/>
         </w:rPr>
-        <w:t>Determine if columns may exist without one or the other part of the concatenated keys (partial dependencies).</w:t>
+        <w:t xml:space="preserve">Put the data in RDBMS format style with lower case table named “student” and column names with words separated by underscores.  </w:t>
       </w:r>
     </w:p>
     <w:p>
@@ -468,34 +1135,15 @@
           <w:sz w:val="24"/>
           <w:szCs w:val="24"/>
         </w:rPr>
-        <w:t>Discard “progress_percentage” as a derived column of progress_completed divided by progress_scheduled.</w:t>
-      </w:r>
-    </w:p>
-    <w:p>
-      <w:pPr>
-        <w:pStyle w:val="ListParagraph"/>
-        <w:numPr>
-          <w:ilvl w:val="0"/>
-          <w:numId w:val="2"/>
-        </w:numPr>
-        <w:rPr>
-          <w:sz w:val="24"/>
-          <w:szCs w:val="24"/>
-        </w:rPr>
-      </w:pPr>
-      <w:r>
-        <w:rPr>
-          <w:sz w:val="24"/>
-          <w:szCs w:val="24"/>
-        </w:rPr>
-        <w:t>Create another table as several of the columns depend on only one part of our concatenated key.</w:t>
-      </w:r>
-    </w:p>
-    <w:p>
-      <w:pPr>
-        <w:rPr>
-          <w:sz w:val="24"/>
-          <w:szCs w:val="24"/>
+        <w:t>Label the two primary keys that make up the concatenated, or composite key.</w:t>
+      </w:r>
+    </w:p>
+    <w:p>
+      <w:pPr>
+        <w:rPr>
+          <w:b/>
+          <w:sz w:val="28"/>
+          <w:szCs w:val="28"/>
         </w:rPr>
       </w:pPr>
       <w:r>
@@ -503,10 +1151,10 @@
           <w:noProof/>
         </w:rPr>
         <w:drawing>
-          <wp:inline distT="0" distB="0" distL="0" distR="0" wp14:anchorId="0D956D66" wp14:editId="3892A44B">
-            <wp:extent cx="6858000" cy="1502410"/>
-            <wp:effectExtent l="0" t="0" r="0" b="2540"/>
-            <wp:docPr id="5" name="Picture 5"/>
+          <wp:inline distT="0" distB="0" distL="0" distR="0" wp14:anchorId="62893D70" wp14:editId="4606CA8D">
+            <wp:extent cx="5943600" cy="1061085"/>
+            <wp:effectExtent l="0" t="0" r="0" b="5715"/>
+            <wp:docPr id="1" name="Picture 1"/>
             <wp:cNvGraphicFramePr>
               <a:graphicFrameLocks xmlns:a="http://schemas.openxmlformats.org/drawingml/2006/main" noChangeAspect="1"/>
             </wp:cNvGraphicFramePr>
@@ -526,7 +1174,7 @@
                   <pic:spPr>
                     <a:xfrm>
                       <a:off x="0" y="0"/>
-                      <a:ext cx="6858000" cy="1502410"/>
+                      <a:ext cx="5943600" cy="1061085"/>
                     </a:xfrm>
                     <a:prstGeom prst="rect">
                       <a:avLst/>
@@ -541,6 +1189,66 @@
     </w:p>
     <w:p>
       <w:pPr>
+        <w:pStyle w:val="ListParagraph"/>
+        <w:numPr>
+          <w:ilvl w:val="0"/>
+          <w:numId w:val="2"/>
+        </w:numPr>
+        <w:rPr>
+          <w:sz w:val="24"/>
+          <w:szCs w:val="24"/>
+        </w:rPr>
+      </w:pPr>
+      <w:r>
+        <w:rPr>
+          <w:sz w:val="24"/>
+          <w:szCs w:val="24"/>
+        </w:rPr>
+        <w:t>Determine if columns may exist without one or the other part of the concatenated keys (partial dependencies).</w:t>
+      </w:r>
+    </w:p>
+    <w:p>
+      <w:pPr>
+        <w:pStyle w:val="ListParagraph"/>
+        <w:numPr>
+          <w:ilvl w:val="0"/>
+          <w:numId w:val="2"/>
+        </w:numPr>
+        <w:rPr>
+          <w:sz w:val="24"/>
+          <w:szCs w:val="24"/>
+        </w:rPr>
+      </w:pPr>
+      <w:r>
+        <w:rPr>
+          <w:sz w:val="24"/>
+          <w:szCs w:val="24"/>
+        </w:rPr>
+        <w:t>Discard “progress_percentage” as a derived column of progress_completed divided by progress_scheduled.</w:t>
+      </w:r>
+    </w:p>
+    <w:p>
+      <w:pPr>
+        <w:pStyle w:val="ListParagraph"/>
+        <w:numPr>
+          <w:ilvl w:val="0"/>
+          <w:numId w:val="2"/>
+        </w:numPr>
+        <w:rPr>
+          <w:sz w:val="24"/>
+          <w:szCs w:val="24"/>
+        </w:rPr>
+      </w:pPr>
+      <w:r>
+        <w:rPr>
+          <w:sz w:val="24"/>
+          <w:szCs w:val="24"/>
+        </w:rPr>
+        <w:t>Create another table as several of the columns depend on only one part of our concatenated key.</w:t>
+      </w:r>
+    </w:p>
+    <w:p>
+      <w:pPr>
         <w:rPr>
           <w:sz w:val="24"/>
           <w:szCs w:val="24"/>
@@ -551,10 +1259,10 @@
           <w:noProof/>
         </w:rPr>
         <w:drawing>
-          <wp:inline distT="0" distB="0" distL="0" distR="0" wp14:anchorId="6CB59A99" wp14:editId="0DF8D91E">
-            <wp:extent cx="2714625" cy="1924810"/>
-            <wp:effectExtent l="0" t="0" r="0" b="0"/>
-            <wp:docPr id="4" name="Picture 4"/>
+          <wp:inline distT="0" distB="0" distL="0" distR="0" wp14:anchorId="0D956D66" wp14:editId="3892A44B">
+            <wp:extent cx="6858000" cy="1502410"/>
+            <wp:effectExtent l="0" t="0" r="0" b="2540"/>
+            <wp:docPr id="5" name="Picture 5"/>
             <wp:cNvGraphicFramePr>
               <a:graphicFrameLocks xmlns:a="http://schemas.openxmlformats.org/drawingml/2006/main" noChangeAspect="1"/>
             </wp:cNvGraphicFramePr>
@@ -574,7 +1282,7 @@
                   <pic:spPr>
                     <a:xfrm>
                       <a:off x="0" y="0"/>
-                      <a:ext cx="2771100" cy="1964854"/>
+                      <a:ext cx="6858000" cy="1502410"/>
                     </a:xfrm>
                     <a:prstGeom prst="rect">
                       <a:avLst/>
@@ -589,26 +1297,6 @@
     </w:p>
     <w:p>
       <w:pPr>
-        <w:pStyle w:val="ListParagraph"/>
-        <w:numPr>
-          <w:ilvl w:val="0"/>
-          <w:numId w:val="2"/>
-        </w:numPr>
-        <w:rPr>
-          <w:sz w:val="24"/>
-          <w:szCs w:val="24"/>
-        </w:rPr>
-      </w:pPr>
-      <w:r>
-        <w:rPr>
-          <w:sz w:val="24"/>
-          <w:szCs w:val="24"/>
-        </w:rPr>
-        <w:t>And create an intersection table to resolve the many to many relationships of students to classes and classes to students.</w:t>
-      </w:r>
-    </w:p>
-    <w:p>
-      <w:pPr>
         <w:rPr>
           <w:sz w:val="24"/>
           <w:szCs w:val="24"/>
@@ -619,10 +1307,10 @@
           <w:noProof/>
         </w:rPr>
         <w:drawing>
-          <wp:inline distT="0" distB="0" distL="0" distR="0" wp14:anchorId="1EAE1F5B" wp14:editId="18F5962A">
-            <wp:extent cx="3808568" cy="1247775"/>
-            <wp:effectExtent l="0" t="0" r="1905" b="0"/>
-            <wp:docPr id="3" name="Picture 3"/>
+          <wp:inline distT="0" distB="0" distL="0" distR="0" wp14:anchorId="6CB59A99" wp14:editId="0DF8D91E">
+            <wp:extent cx="2714625" cy="1924810"/>
+            <wp:effectExtent l="0" t="0" r="0" b="0"/>
+            <wp:docPr id="4" name="Picture 4"/>
             <wp:cNvGraphicFramePr>
               <a:graphicFrameLocks xmlns:a="http://schemas.openxmlformats.org/drawingml/2006/main" noChangeAspect="1"/>
             </wp:cNvGraphicFramePr>
@@ -642,6 +1330,75 @@
                   <pic:spPr>
                     <a:xfrm>
                       <a:off x="0" y="0"/>
+                      <a:ext cx="2771100" cy="1964854"/>
+                    </a:xfrm>
+                    <a:prstGeom prst="rect">
+                      <a:avLst/>
+                    </a:prstGeom>
+                  </pic:spPr>
+                </pic:pic>
+              </a:graphicData>
+            </a:graphic>
+          </wp:inline>
+        </w:drawing>
+      </w:r>
+    </w:p>
+    <w:p>
+      <w:pPr>
+        <w:pStyle w:val="ListParagraph"/>
+        <w:numPr>
+          <w:ilvl w:val="0"/>
+          <w:numId w:val="2"/>
+        </w:numPr>
+        <w:rPr>
+          <w:sz w:val="24"/>
+          <w:szCs w:val="24"/>
+        </w:rPr>
+      </w:pPr>
+      <w:r>
+        <w:rPr>
+          <w:sz w:val="24"/>
+          <w:szCs w:val="24"/>
+        </w:rPr>
+        <w:lastRenderedPageBreak/>
+        <w:t>And create an intersection table to resolve the many to many relationships of students to classes and classes to students.</w:t>
+      </w:r>
+    </w:p>
+    <w:p>
+      <w:pPr>
+        <w:rPr>
+          <w:sz w:val="24"/>
+          <w:szCs w:val="24"/>
+        </w:rPr>
+      </w:pPr>
+      <w:r>
+        <w:rPr>
+          <w:noProof/>
+        </w:rPr>
+        <w:drawing>
+          <wp:inline distT="0" distB="0" distL="0" distR="0" wp14:anchorId="1EAE1F5B" wp14:editId="18F5962A">
+            <wp:extent cx="3808568" cy="1247775"/>
+            <wp:effectExtent l="0" t="0" r="1905" b="0"/>
+            <wp:docPr id="3" name="Picture 3"/>
+            <wp:cNvGraphicFramePr>
+              <a:graphicFrameLocks xmlns:a="http://schemas.openxmlformats.org/drawingml/2006/main" noChangeAspect="1"/>
+            </wp:cNvGraphicFramePr>
+            <a:graphic xmlns:a="http://schemas.openxmlformats.org/drawingml/2006/main">
+              <a:graphicData uri="http://schemas.openxmlformats.org/drawingml/2006/picture">
+                <pic:pic xmlns:pic="http://schemas.openxmlformats.org/drawingml/2006/picture">
+                  <pic:nvPicPr>
+                    <pic:cNvPr id="1" name=""/>
+                    <pic:cNvPicPr/>
+                  </pic:nvPicPr>
+                  <pic:blipFill>
+                    <a:blip r:embed="rId9"/>
+                    <a:stretch>
+                      <a:fillRect/>
+                    </a:stretch>
+                  </pic:blipFill>
+                  <pic:spPr>
+                    <a:xfrm>
+                      <a:off x="0" y="0"/>
                       <a:ext cx="3816970" cy="1250528"/>
                     </a:xfrm>
                     <a:prstGeom prst="rect">
@@ -664,7 +1421,7 @@
       </w:pPr>
     </w:p>
     <w:sectPr>
-      <w:pgSz w:w="12240" w:h="15840"/>
+      <w:pgSz w:w="15840" w:h="12240" w:orient="landscape"/>
       <w:pgMar w:top="720" w:right="720" w:bottom="720" w:left="720" w:header="720" w:footer="720" w:gutter="0"/>
       <w:cols w:space="720"/>
       <w:docGrid w:linePitch="360"/>
@@ -676,6 +1433,119 @@
 <file path=word/numbering.xml><?xml version="1.0" encoding="utf-8"?>
 <w:numbering xmlns:wpc="http://schemas.microsoft.com/office/word/2010/wordprocessingCanvas" xmlns:cx="http://schemas.microsoft.com/office/drawing/2014/chartex" xmlns:cx1="http://schemas.microsoft.com/office/drawing/2015/9/8/chartex" xmlns:cx2="http://schemas.microsoft.com/office/drawing/2015/10/21/chartex" xmlns:cx3="http://schemas.microsoft.com/office/drawing/2016/5/9/chartex" xmlns:cx4="http://schemas.microsoft.com/office/drawing/2016/5/10/chartex" xmlns:cx5="http://schemas.microsoft.com/office/drawing/2016/5/11/chartex" xmlns:cx6="http://schemas.microsoft.com/office/drawing/2016/5/12/chartex" xmlns:cx7="http://schemas.microsoft.com/office/drawing/2016/5/13/chartex" xmlns:cx8="http://schemas.microsoft.com/office/drawing/2016/5/14/chartex" xmlns:mc="http://schemas.openxmlformats.org/markup-compatibility/2006" xmlns:aink="http://schemas.microsoft.com/office/drawing/2016/ink" xmlns:am3d="http://schemas.microsoft.com/office/drawing/2017/model3d" xmlns:o="urn:schemas-microsoft-com:office:office" xmlns:r="http://schemas.openxmlformats.org/officeDocument/2006/relationships" xmlns:m="http://schemas.openxmlformats.org/officeDocument/2006/math" xmlns:v="urn:schemas-microsoft-com:vml" xmlns:wp14="http://schemas.microsoft.com/office/word/2010/wordprocessingDrawing" xmlns:wp="http://schemas.openxmlformats.org/drawingml/2006/wordprocessingDrawing" xmlns:w10="urn:schemas-microsoft-com:office:word" xmlns:w="http://schemas.openxmlformats.org/wordprocessingml/2006/main" xmlns:w14="http://schemas.microsoft.com/office/word/2010/wordml" xmlns:w15="http://schemas.microsoft.com/office/word/2012/wordml" xmlns:w16cid="http://schemas.microsoft.com/office/word/2016/wordml/cid" xmlns:w16se="http://schemas.microsoft.com/office/word/2015/wordml/symex" xmlns:wpg="http://schemas.microsoft.com/office/word/2010/wordprocessingGroup" xmlns:wpi="http://schemas.microsoft.com/office/word/2010/wordprocessingInk" xmlns:wne="http://schemas.microsoft.com/office/word/2006/wordml" xmlns:wps="http://schemas.microsoft.com/office/word/2010/wordprocessingShape" mc:Ignorable="w14 w15 w16se w16cid wp14">
   <w:abstractNum w:abstractNumId="0" w15:restartNumberingAfterBreak="0">
+    <w:nsid w:val="2E9F4E32"/>
+    <w:multiLevelType w:val="multilevel"/>
+    <w:tmpl w:val="DA80FABA"/>
+    <w:lvl w:ilvl="0">
+      <w:start w:val="1"/>
+      <w:numFmt w:val="decimal"/>
+      <w:lvlText w:val="%1."/>
+      <w:lvlJc w:val="left"/>
+      <w:pPr>
+        <w:tabs>
+          <w:tab w:val="num" w:pos="720"/>
+        </w:tabs>
+        <w:ind w:left="720" w:hanging="360"/>
+      </w:pPr>
+    </w:lvl>
+    <w:lvl w:ilvl="1">
+      <w:start w:val="1"/>
+      <w:numFmt w:val="lowerLetter"/>
+      <w:lvlText w:val="%2."/>
+      <w:lvlJc w:val="left"/>
+      <w:pPr>
+        <w:tabs>
+          <w:tab w:val="num" w:pos="1440"/>
+        </w:tabs>
+        <w:ind w:left="1440" w:hanging="360"/>
+      </w:pPr>
+    </w:lvl>
+    <w:lvl w:ilvl="2" w:tentative="1">
+      <w:start w:val="1"/>
+      <w:numFmt w:val="decimal"/>
+      <w:lvlText w:val="%3."/>
+      <w:lvlJc w:val="left"/>
+      <w:pPr>
+        <w:tabs>
+          <w:tab w:val="num" w:pos="2160"/>
+        </w:tabs>
+        <w:ind w:left="2160" w:hanging="360"/>
+      </w:pPr>
+    </w:lvl>
+    <w:lvl w:ilvl="3" w:tentative="1">
+      <w:start w:val="1"/>
+      <w:numFmt w:val="decimal"/>
+      <w:lvlText w:val="%4."/>
+      <w:lvlJc w:val="left"/>
+      <w:pPr>
+        <w:tabs>
+          <w:tab w:val="num" w:pos="2880"/>
+        </w:tabs>
+        <w:ind w:left="2880" w:hanging="360"/>
+      </w:pPr>
+    </w:lvl>
+    <w:lvl w:ilvl="4" w:tentative="1">
+      <w:start w:val="1"/>
+      <w:numFmt w:val="decimal"/>
+      <w:lvlText w:val="%5."/>
+      <w:lvlJc w:val="left"/>
+      <w:pPr>
+        <w:tabs>
+          <w:tab w:val="num" w:pos="3600"/>
+        </w:tabs>
+        <w:ind w:left="3600" w:hanging="360"/>
+      </w:pPr>
+    </w:lvl>
+    <w:lvl w:ilvl="5" w:tentative="1">
+      <w:start w:val="1"/>
+      <w:numFmt w:val="decimal"/>
+      <w:lvlText w:val="%6."/>
+      <w:lvlJc w:val="left"/>
+      <w:pPr>
+        <w:tabs>
+          <w:tab w:val="num" w:pos="4320"/>
+        </w:tabs>
+        <w:ind w:left="4320" w:hanging="360"/>
+      </w:pPr>
+    </w:lvl>
+    <w:lvl w:ilvl="6" w:tentative="1">
+      <w:start w:val="1"/>
+      <w:numFmt w:val="decimal"/>
+      <w:lvlText w:val="%7."/>
+      <w:lvlJc w:val="left"/>
+      <w:pPr>
+        <w:tabs>
+          <w:tab w:val="num" w:pos="5040"/>
+        </w:tabs>
+        <w:ind w:left="5040" w:hanging="360"/>
+      </w:pPr>
+    </w:lvl>
+    <w:lvl w:ilvl="7" w:tentative="1">
+      <w:start w:val="1"/>
+      <w:numFmt w:val="decimal"/>
+      <w:lvlText w:val="%8."/>
+      <w:lvlJc w:val="left"/>
+      <w:pPr>
+        <w:tabs>
+          <w:tab w:val="num" w:pos="5760"/>
+        </w:tabs>
+        <w:ind w:left="5760" w:hanging="360"/>
+      </w:pPr>
+    </w:lvl>
+    <w:lvl w:ilvl="8" w:tentative="1">
+      <w:start w:val="1"/>
+      <w:numFmt w:val="decimal"/>
+      <w:lvlText w:val="%9."/>
+      <w:lvlJc w:val="left"/>
+      <w:pPr>
+        <w:tabs>
+          <w:tab w:val="num" w:pos="6480"/>
+        </w:tabs>
+        <w:ind w:left="6480" w:hanging="360"/>
+      </w:pPr>
+    </w:lvl>
+  </w:abstractNum>
+  <w:abstractNum w:abstractNumId="1" w15:restartNumberingAfterBreak="0">
     <w:nsid w:val="36384C0F"/>
     <w:multiLevelType w:val="hybridMultilevel"/>
     <w:tmpl w:val="E3D4C1AC"/>
@@ -764,7 +1634,7 @@
       </w:pPr>
     </w:lvl>
   </w:abstractNum>
-  <w:abstractNum w:abstractNumId="1" w15:restartNumberingAfterBreak="0">
+  <w:abstractNum w:abstractNumId="2" w15:restartNumberingAfterBreak="0">
     <w:nsid w:val="5EEB224A"/>
     <w:multiLevelType w:val="multilevel"/>
     <w:tmpl w:val="2EBAFC0E"/>
@@ -878,9 +1748,12 @@
     </w:lvl>
   </w:abstractNum>
   <w:num w:numId="1">
+    <w:abstractNumId w:val="2"/>
+  </w:num>
+  <w:num w:numId="2">
     <w:abstractNumId w:val="1"/>
   </w:num>
-  <w:num w:numId="2">
+  <w:num w:numId="3">
     <w:abstractNumId w:val="0"/>
   </w:num>
 </w:numbering>

</xml_diff>

<commit_message>
feat: Completed book and reviewer tables for PROG1500 Final
</commit_message>
<xml_diff>
--- a/Courses/PROG1500 - Databases and SQL/Modules/Final Project/Final Project.docx
+++ b/Courses/PROG1500 - Databases and SQL/Modules/Final Project/Final Project.docx
@@ -161,63 +161,21 @@
           <w:sz w:val="24"/>
           <w:szCs w:val="24"/>
         </w:rPr>
-        <w:t xml:space="preserve">Put the </w:t>
-      </w:r>
-      <w:r>
-        <w:rPr>
-          <w:sz w:val="24"/>
-          <w:szCs w:val="24"/>
-        </w:rPr>
-        <w:t xml:space="preserve">“Fake Online Bookstore” </w:t>
-      </w:r>
-      <w:r>
-        <w:rPr>
-          <w:sz w:val="24"/>
-          <w:szCs w:val="24"/>
-        </w:rPr>
-        <w:t>data</w:t>
-      </w:r>
-      <w:r>
-        <w:rPr>
-          <w:sz w:val="24"/>
-          <w:szCs w:val="24"/>
-        </w:rPr>
-        <w:t>set</w:t>
-      </w:r>
-      <w:r>
-        <w:rPr>
-          <w:sz w:val="24"/>
-          <w:szCs w:val="24"/>
-        </w:rPr>
-        <w:t xml:space="preserve"> in RDBMS format style with lower case table named “</w:t>
-      </w:r>
-      <w:r>
-        <w:rPr>
-          <w:sz w:val="24"/>
-          <w:szCs w:val="24"/>
-        </w:rPr>
-        <w:t>book</w:t>
-      </w:r>
-      <w:r>
-        <w:rPr>
-          <w:sz w:val="24"/>
-          <w:szCs w:val="24"/>
-        </w:rPr>
-        <w:t>”</w:t>
-      </w:r>
-      <w:r>
-        <w:rPr>
-          <w:sz w:val="24"/>
-          <w:szCs w:val="24"/>
-        </w:rPr>
-        <w:t xml:space="preserve"> with primary key “book_id”</w:t>
-      </w:r>
-      <w:r>
-        <w:rPr>
-          <w:sz w:val="24"/>
-          <w:szCs w:val="24"/>
-        </w:rPr>
-        <w:t xml:space="preserve"> and column names with words separated by underscores.  </w:t>
+        <w:t xml:space="preserve">Put the “Fake Online Bookstore” dataset in RDBMS format style with lower case table named “book” with </w:t>
+      </w:r>
+      <w:r>
+        <w:rPr>
+          <w:sz w:val="24"/>
+          <w:szCs w:val="24"/>
+        </w:rPr>
+        <w:t xml:space="preserve">arbitrary (no alphabetization) </w:t>
+      </w:r>
+      <w:r>
+        <w:rPr>
+          <w:sz w:val="24"/>
+          <w:szCs w:val="24"/>
+        </w:rPr>
+        <w:t xml:space="preserve">primary key “book_id” and column names with words separated by underscores.  </w:t>
       </w:r>
     </w:p>
     <w:p>
@@ -444,21 +402,7 @@
           <w:sz w:val="24"/>
           <w:szCs w:val="24"/>
         </w:rPr>
-        <w:t>“Author</w:t>
-      </w:r>
-      <w:r>
-        <w:rPr>
-          <w:sz w:val="24"/>
-          <w:szCs w:val="24"/>
-        </w:rPr>
-        <w:t>2</w:t>
-      </w:r>
-      <w:r>
-        <w:rPr>
-          <w:sz w:val="24"/>
-          <w:szCs w:val="24"/>
-        </w:rPr>
-        <w:t>,”</w:t>
+        <w:t>“Author2,”</w:t>
       </w:r>
       <w:r>
         <w:rPr>
@@ -472,28 +416,7 @@
           <w:sz w:val="24"/>
           <w:szCs w:val="24"/>
         </w:rPr>
-        <w:t>“Author</w:t>
-      </w:r>
-      <w:r>
-        <w:rPr>
-          <w:sz w:val="24"/>
-          <w:szCs w:val="24"/>
-        </w:rPr>
-        <w:t>3</w:t>
-      </w:r>
-      <w:r>
-        <w:rPr>
-          <w:sz w:val="24"/>
-          <w:szCs w:val="24"/>
-        </w:rPr>
-        <w:t>”</w:t>
-      </w:r>
-      <w:r>
-        <w:rPr>
-          <w:sz w:val="24"/>
-          <w:szCs w:val="24"/>
-        </w:rPr>
-        <w:t xml:space="preserve">) </w:t>
+        <w:t xml:space="preserve">“Author3”) </w:t>
       </w:r>
       <w:r>
         <w:rPr>
@@ -630,531 +553,27 @@
           <w:sz w:val="24"/>
           <w:szCs w:val="24"/>
         </w:rPr>
-        <w:t xml:space="preserve"> foreign key column (coming from the initial enumeration of the book table) </w:t>
-      </w:r>
-      <w:bookmarkStart w:id="0" w:name="_GoBack"/>
-      <w:bookmarkEnd w:id="0"/>
-      <w:r>
-        <w:rPr>
-          <w:sz w:val="24"/>
-          <w:szCs w:val="24"/>
-        </w:rPr>
-        <w:t>corresponding to the books they have published or co-published.</w:t>
-      </w:r>
-    </w:p>
-    <w:p>
-      <w:pPr>
-        <w:rPr>
-          <w:sz w:val="24"/>
-          <w:szCs w:val="24"/>
-        </w:rPr>
-      </w:pPr>
-    </w:p>
-    <w:p>
-      <w:pPr>
-        <w:pStyle w:val="ListParagraph"/>
-        <w:numPr>
-          <w:ilvl w:val="0"/>
-          <w:numId w:val="3"/>
-        </w:numPr>
-        <w:rPr>
-          <w:sz w:val="24"/>
-          <w:szCs w:val="24"/>
-        </w:rPr>
-      </w:pPr>
-      <w:r>
-        <w:rPr>
-          <w:sz w:val="24"/>
-          <w:szCs w:val="24"/>
-        </w:rPr>
-        <w:t xml:space="preserve">Separated out book table from author, reviewer and customer information.  </w:t>
-      </w:r>
-    </w:p>
-    <w:p>
-      <w:pPr>
-        <w:pStyle w:val="ListParagraph"/>
-        <w:numPr>
-          <w:ilvl w:val="1"/>
-          <w:numId w:val="3"/>
-        </w:numPr>
-        <w:rPr>
-          <w:sz w:val="24"/>
-          <w:szCs w:val="24"/>
-        </w:rPr>
-      </w:pPr>
-      <w:r>
-        <w:rPr>
-          <w:sz w:val="24"/>
-          <w:szCs w:val="24"/>
+        <w:t xml:space="preserve"> foreign key column (coming from the initial enumeration of the book table) corresponding to the books they have published or co-published.</w:t>
+      </w:r>
+    </w:p>
+    <w:p>
+      <w:pPr>
+        <w:ind w:left="1080"/>
+        <w:rPr>
+          <w:sz w:val="24"/>
+          <w:szCs w:val="24"/>
+        </w:rPr>
+      </w:pPr>
+      <w:r>
+        <w:rPr>
+          <w:noProof/>
         </w:rPr>
         <w:lastRenderedPageBreak/>
-        <w:t xml:space="preserve">Created “reviewer” table with </w:t>
-      </w:r>
-      <w:r>
-        <w:rPr>
-          <w:sz w:val="24"/>
-          <w:szCs w:val="24"/>
-        </w:rPr>
-        <w:t xml:space="preserve">primary key column </w:t>
-      </w:r>
-      <w:r>
-        <w:rPr>
-          <w:sz w:val="24"/>
-          <w:szCs w:val="24"/>
-        </w:rPr>
-        <w:t>“</w:t>
-      </w:r>
-      <w:r>
-        <w:rPr>
-          <w:sz w:val="24"/>
-          <w:szCs w:val="24"/>
-        </w:rPr>
-        <w:t>reviewer</w:t>
-      </w:r>
-      <w:r>
-        <w:rPr>
-          <w:sz w:val="24"/>
-          <w:szCs w:val="24"/>
-        </w:rPr>
-        <w:t>_id” enumerated when original “</w:t>
-      </w:r>
-      <w:r>
-        <w:rPr>
-          <w:sz w:val="24"/>
-          <w:szCs w:val="24"/>
-        </w:rPr>
-        <w:t>reviewer</w:t>
-      </w:r>
-      <w:r>
-        <w:rPr>
-          <w:sz w:val="24"/>
-          <w:szCs w:val="24"/>
-        </w:rPr>
-        <w:t xml:space="preserve">” column </w:t>
-      </w:r>
-      <w:r>
-        <w:rPr>
-          <w:sz w:val="24"/>
-          <w:szCs w:val="24"/>
-        </w:rPr>
-        <w:t xml:space="preserve">(with potentially several reviewers) </w:t>
-      </w:r>
-      <w:r>
-        <w:rPr>
-          <w:sz w:val="24"/>
-          <w:szCs w:val="24"/>
-        </w:rPr>
-        <w:t xml:space="preserve">separated into “first_name” column (so that </w:t>
-      </w:r>
-      <w:r>
-        <w:rPr>
-          <w:i/>
-          <w:sz w:val="24"/>
-          <w:szCs w:val="24"/>
-        </w:rPr>
-        <w:t>each column only has only single value (rule 4)</w:t>
-      </w:r>
-      <w:r>
-        <w:rPr>
-          <w:sz w:val="24"/>
-          <w:szCs w:val="24"/>
-        </w:rPr>
-        <w:t>) and alphabetized.</w:t>
-      </w:r>
-    </w:p>
-    <w:p>
-      <w:pPr>
-        <w:pStyle w:val="ListParagraph"/>
-        <w:numPr>
-          <w:ilvl w:val="1"/>
-          <w:numId w:val="3"/>
-        </w:numPr>
-        <w:rPr>
-          <w:sz w:val="24"/>
-          <w:szCs w:val="24"/>
-        </w:rPr>
-      </w:pPr>
-      <w:r>
-        <w:rPr>
-          <w:sz w:val="24"/>
-          <w:szCs w:val="24"/>
-        </w:rPr>
-        <w:t>Create an “</w:t>
-      </w:r>
-      <w:r>
-        <w:rPr>
-          <w:sz w:val="24"/>
-          <w:szCs w:val="24"/>
-        </w:rPr>
-        <w:t>customer</w:t>
-      </w:r>
-      <w:r>
-        <w:rPr>
-          <w:sz w:val="24"/>
-          <w:szCs w:val="24"/>
-        </w:rPr>
-        <w:t xml:space="preserve">” table from original </w:t>
-      </w:r>
-      <w:r>
-        <w:rPr>
-          <w:sz w:val="24"/>
-          <w:szCs w:val="24"/>
-        </w:rPr>
-        <w:t>“cust_name”</w:t>
-      </w:r>
-      <w:r>
-        <w:rPr>
-          <w:sz w:val="24"/>
-          <w:szCs w:val="24"/>
-        </w:rPr>
-        <w:t xml:space="preserve"> column</w:t>
-      </w:r>
-      <w:r>
-        <w:rPr>
-          <w:sz w:val="24"/>
-          <w:szCs w:val="24"/>
-        </w:rPr>
-        <w:t xml:space="preserve"> </w:t>
-      </w:r>
-      <w:r>
-        <w:rPr>
-          <w:sz w:val="24"/>
-          <w:szCs w:val="24"/>
-        </w:rPr>
-        <w:t>with primary key column “</w:t>
-      </w:r>
-      <w:r>
-        <w:rPr>
-          <w:sz w:val="24"/>
-          <w:szCs w:val="24"/>
-        </w:rPr>
-        <w:t>customer</w:t>
-      </w:r>
-      <w:r>
-        <w:rPr>
-          <w:sz w:val="24"/>
-          <w:szCs w:val="24"/>
-        </w:rPr>
-        <w:t>_id</w:t>
-      </w:r>
-      <w:r>
-        <w:rPr>
-          <w:sz w:val="24"/>
-          <w:szCs w:val="24"/>
-        </w:rPr>
-        <w:t>”</w:t>
-      </w:r>
-      <w:r>
-        <w:rPr>
-          <w:sz w:val="24"/>
-          <w:szCs w:val="24"/>
-        </w:rPr>
-        <w:t xml:space="preserve"> enumerated when original “</w:t>
-      </w:r>
-      <w:r>
-        <w:rPr>
-          <w:sz w:val="24"/>
-          <w:szCs w:val="24"/>
-        </w:rPr>
-        <w:t>cust_name</w:t>
-      </w:r>
-      <w:r>
-        <w:rPr>
-          <w:sz w:val="24"/>
-          <w:szCs w:val="24"/>
-        </w:rPr>
-        <w:t>” column separated into “first_name”</w:t>
-      </w:r>
-      <w:r>
-        <w:rPr>
-          <w:sz w:val="24"/>
-          <w:szCs w:val="24"/>
-        </w:rPr>
-        <w:t>, “middle_initial,”</w:t>
-      </w:r>
-      <w:r>
-        <w:rPr>
-          <w:sz w:val="24"/>
-          <w:szCs w:val="24"/>
-        </w:rPr>
-        <w:t xml:space="preserve"> and “last_name” columns (so that </w:t>
-      </w:r>
-      <w:r>
-        <w:rPr>
-          <w:i/>
-          <w:sz w:val="24"/>
-          <w:szCs w:val="24"/>
-        </w:rPr>
-        <w:t>each column only has only single value (rule 4)</w:t>
-      </w:r>
-      <w:r>
-        <w:rPr>
-          <w:sz w:val="24"/>
-          <w:szCs w:val="24"/>
-        </w:rPr>
-        <w:t>) and alphabetized by “last_name.”</w:t>
-      </w:r>
-    </w:p>
-    <w:p>
-      <w:pPr>
-        <w:pStyle w:val="ListParagraph"/>
-        <w:numPr>
-          <w:ilvl w:val="1"/>
-          <w:numId w:val="3"/>
-        </w:numPr>
-        <w:rPr>
-          <w:sz w:val="24"/>
-          <w:szCs w:val="24"/>
-        </w:rPr>
-      </w:pPr>
-    </w:p>
-    <w:p>
-      <w:pPr>
-        <w:rPr>
-          <w:sz w:val="24"/>
-          <w:szCs w:val="24"/>
-        </w:rPr>
-      </w:pPr>
-    </w:p>
-    <w:p>
-      <w:pPr>
-        <w:rPr>
-          <w:sz w:val="24"/>
-          <w:szCs w:val="24"/>
-        </w:rPr>
-      </w:pPr>
-    </w:p>
-    <w:p>
-      <w:pPr>
-        <w:rPr>
-          <w:sz w:val="24"/>
-          <w:szCs w:val="24"/>
-        </w:rPr>
-      </w:pPr>
-    </w:p>
-    <w:p>
-      <w:pPr>
-        <w:rPr>
-          <w:sz w:val="24"/>
-          <w:szCs w:val="24"/>
-        </w:rPr>
-      </w:pPr>
-    </w:p>
-    <w:p>
-      <w:pPr>
-        <w:rPr>
-          <w:sz w:val="24"/>
-          <w:szCs w:val="24"/>
-        </w:rPr>
-      </w:pPr>
-    </w:p>
-    <w:p>
-      <w:pPr>
-        <w:rPr>
-          <w:sz w:val="24"/>
-          <w:szCs w:val="24"/>
-        </w:rPr>
-      </w:pPr>
-    </w:p>
-    <w:p>
-      <w:pPr>
-        <w:rPr>
-          <w:sz w:val="24"/>
-          <w:szCs w:val="24"/>
-        </w:rPr>
-      </w:pPr>
-    </w:p>
-    <w:p>
-      <w:pPr>
-        <w:rPr>
-          <w:sz w:val="24"/>
-          <w:szCs w:val="24"/>
-        </w:rPr>
-      </w:pPr>
-    </w:p>
-    <w:p>
-      <w:pPr>
-        <w:rPr>
-          <w:sz w:val="24"/>
-          <w:szCs w:val="24"/>
-        </w:rPr>
-      </w:pPr>
-    </w:p>
-    <w:p>
-      <w:pPr>
-        <w:rPr>
-          <w:sz w:val="24"/>
-          <w:szCs w:val="24"/>
-        </w:rPr>
-      </w:pPr>
-    </w:p>
-    <w:p>
-      <w:pPr>
-        <w:rPr>
-          <w:sz w:val="24"/>
-          <w:szCs w:val="24"/>
-        </w:rPr>
-      </w:pPr>
-    </w:p>
-    <w:p>
-      <w:pPr>
-        <w:rPr>
-          <w:sz w:val="24"/>
-          <w:szCs w:val="24"/>
-        </w:rPr>
-      </w:pPr>
-    </w:p>
-    <w:p>
-      <w:pPr>
-        <w:rPr>
-          <w:sz w:val="24"/>
-          <w:szCs w:val="24"/>
-        </w:rPr>
-      </w:pPr>
-    </w:p>
-    <w:p>
-      <w:pPr>
-        <w:rPr>
-          <w:sz w:val="24"/>
-          <w:szCs w:val="24"/>
-        </w:rPr>
-      </w:pPr>
-    </w:p>
-    <w:p>
-      <w:pPr>
-        <w:rPr>
-          <w:b/>
-          <w:sz w:val="28"/>
-          <w:szCs w:val="28"/>
-        </w:rPr>
-      </w:pPr>
-    </w:p>
-    <w:p>
-      <w:pPr>
-        <w:rPr>
-          <w:b/>
-          <w:sz w:val="28"/>
-          <w:szCs w:val="28"/>
-        </w:rPr>
-      </w:pPr>
-    </w:p>
-    <w:p>
-      <w:pPr>
-        <w:rPr>
-          <w:b/>
-          <w:sz w:val="28"/>
-          <w:szCs w:val="28"/>
-        </w:rPr>
-      </w:pPr>
-    </w:p>
-    <w:p>
-      <w:pPr>
-        <w:rPr>
-          <w:b/>
-          <w:sz w:val="28"/>
-          <w:szCs w:val="28"/>
-        </w:rPr>
-      </w:pPr>
-    </w:p>
-    <w:p>
-      <w:pPr>
-        <w:rPr>
-          <w:b/>
-          <w:sz w:val="28"/>
-          <w:szCs w:val="28"/>
-        </w:rPr>
-      </w:pPr>
-    </w:p>
-    <w:p>
-      <w:pPr>
-        <w:rPr>
-          <w:b/>
-          <w:sz w:val="28"/>
-          <w:szCs w:val="28"/>
-        </w:rPr>
-      </w:pPr>
-      <w:r>
-        <w:rPr>
-          <w:b/>
-          <w:sz w:val="28"/>
-          <w:szCs w:val="28"/>
-        </w:rPr>
-        <w:t>A:01</w:t>
-      </w:r>
-      <w:r>
-        <w:rPr>
-          <w:b/>
-          <w:sz w:val="28"/>
-          <w:szCs w:val="28"/>
-        </w:rPr>
-        <w:t xml:space="preserve"> </w:t>
-      </w:r>
-      <w:r>
-        <w:rPr>
-          <w:b/>
-          <w:sz w:val="28"/>
-          <w:szCs w:val="28"/>
-        </w:rPr>
-        <w:t>Database Design and SQL</w:t>
-      </w:r>
-    </w:p>
-    <w:p>
-      <w:pPr>
-        <w:pStyle w:val="ListParagraph"/>
-        <w:numPr>
-          <w:ilvl w:val="0"/>
-          <w:numId w:val="2"/>
-        </w:numPr>
-        <w:rPr>
-          <w:sz w:val="24"/>
-          <w:szCs w:val="24"/>
-        </w:rPr>
-      </w:pPr>
-      <w:r>
-        <w:rPr>
-          <w:sz w:val="24"/>
-          <w:szCs w:val="24"/>
-        </w:rPr>
-        <w:t xml:space="preserve">Put the data in RDBMS format style with lower case table named “student” and column names with words separated by underscores.  </w:t>
-      </w:r>
-    </w:p>
-    <w:p>
-      <w:pPr>
-        <w:pStyle w:val="ListParagraph"/>
-        <w:numPr>
-          <w:ilvl w:val="0"/>
-          <w:numId w:val="2"/>
-        </w:numPr>
-        <w:rPr>
-          <w:sz w:val="24"/>
-          <w:szCs w:val="24"/>
-        </w:rPr>
-      </w:pPr>
-      <w:r>
-        <w:rPr>
-          <w:sz w:val="24"/>
-          <w:szCs w:val="24"/>
-        </w:rPr>
-        <w:t>Label the two primary keys that make up the concatenated, or composite key.</w:t>
-      </w:r>
-    </w:p>
-    <w:p>
-      <w:pPr>
-        <w:rPr>
-          <w:b/>
-          <w:sz w:val="28"/>
-          <w:szCs w:val="28"/>
-        </w:rPr>
-      </w:pPr>
-      <w:r>
-        <w:rPr>
-          <w:noProof/>
-        </w:rPr>
         <w:drawing>
-          <wp:inline distT="0" distB="0" distL="0" distR="0" wp14:anchorId="62893D70" wp14:editId="4606CA8D">
-            <wp:extent cx="5943600" cy="1061085"/>
-            <wp:effectExtent l="0" t="0" r="0" b="5715"/>
-            <wp:docPr id="1" name="Picture 1"/>
+          <wp:inline distT="0" distB="0" distL="0" distR="0" wp14:anchorId="627ACDC4" wp14:editId="5C1BDF3B">
+            <wp:extent cx="6705600" cy="1666875"/>
+            <wp:effectExtent l="0" t="0" r="0" b="9525"/>
+            <wp:docPr id="6" name="Picture 6"/>
             <wp:cNvGraphicFramePr>
               <a:graphicFrameLocks xmlns:a="http://schemas.openxmlformats.org/drawingml/2006/main" noChangeAspect="1"/>
             </wp:cNvGraphicFramePr>
@@ -1174,7 +593,7 @@
                   <pic:spPr>
                     <a:xfrm>
                       <a:off x="0" y="0"/>
-                      <a:ext cx="5943600" cy="1061085"/>
+                      <a:ext cx="6705600" cy="1666875"/>
                     </a:xfrm>
                     <a:prstGeom prst="rect">
                       <a:avLst/>
@@ -1186,6 +605,406 @@
           </wp:inline>
         </w:drawing>
       </w:r>
+      <w:bookmarkStart w:id="0" w:name="_GoBack"/>
+      <w:bookmarkEnd w:id="0"/>
+    </w:p>
+    <w:p>
+      <w:pPr>
+        <w:rPr>
+          <w:sz w:val="24"/>
+          <w:szCs w:val="24"/>
+        </w:rPr>
+      </w:pPr>
+    </w:p>
+    <w:p>
+      <w:pPr>
+        <w:pStyle w:val="ListParagraph"/>
+        <w:numPr>
+          <w:ilvl w:val="0"/>
+          <w:numId w:val="3"/>
+        </w:numPr>
+        <w:rPr>
+          <w:sz w:val="24"/>
+          <w:szCs w:val="24"/>
+        </w:rPr>
+      </w:pPr>
+      <w:r>
+        <w:rPr>
+          <w:sz w:val="24"/>
+          <w:szCs w:val="24"/>
+        </w:rPr>
+        <w:t xml:space="preserve">Separated out book table from author, reviewer and customer information.  </w:t>
+      </w:r>
+    </w:p>
+    <w:p>
+      <w:pPr>
+        <w:pStyle w:val="ListParagraph"/>
+        <w:numPr>
+          <w:ilvl w:val="1"/>
+          <w:numId w:val="3"/>
+        </w:numPr>
+        <w:rPr>
+          <w:sz w:val="24"/>
+          <w:szCs w:val="24"/>
+        </w:rPr>
+      </w:pPr>
+      <w:r>
+        <w:rPr>
+          <w:sz w:val="24"/>
+          <w:szCs w:val="24"/>
+        </w:rPr>
+        <w:t xml:space="preserve">Created “book” table with </w:t>
+      </w:r>
+      <w:r>
+        <w:rPr>
+          <w:sz w:val="24"/>
+          <w:szCs w:val="24"/>
+        </w:rPr>
+        <w:t xml:space="preserve">“book_id” primary key, and “author_id” and “reviewer_id” foreign keys. </w:t>
+      </w:r>
+    </w:p>
+    <w:p>
+      <w:pPr>
+        <w:pStyle w:val="ListParagraph"/>
+        <w:numPr>
+          <w:ilvl w:val="1"/>
+          <w:numId w:val="3"/>
+        </w:numPr>
+        <w:rPr>
+          <w:sz w:val="24"/>
+          <w:szCs w:val="24"/>
+        </w:rPr>
+      </w:pPr>
+      <w:r>
+        <w:rPr>
+          <w:sz w:val="24"/>
+          <w:szCs w:val="24"/>
+        </w:rPr>
+        <w:t xml:space="preserve">Created “reviewer” table with </w:t>
+      </w:r>
+      <w:r>
+        <w:rPr>
+          <w:sz w:val="24"/>
+          <w:szCs w:val="24"/>
+        </w:rPr>
+        <w:t xml:space="preserve">primary key column </w:t>
+      </w:r>
+      <w:r>
+        <w:rPr>
+          <w:sz w:val="24"/>
+          <w:szCs w:val="24"/>
+        </w:rPr>
+        <w:t>“</w:t>
+      </w:r>
+      <w:r>
+        <w:rPr>
+          <w:sz w:val="24"/>
+          <w:szCs w:val="24"/>
+        </w:rPr>
+        <w:t>reviewer</w:t>
+      </w:r>
+      <w:r>
+        <w:rPr>
+          <w:sz w:val="24"/>
+          <w:szCs w:val="24"/>
+        </w:rPr>
+        <w:t xml:space="preserve">_id” enumerated when original “reviewer” column (with potentially several reviewers) separated into “first_name” column (so that </w:t>
+      </w:r>
+      <w:r>
+        <w:rPr>
+          <w:i/>
+          <w:sz w:val="24"/>
+          <w:szCs w:val="24"/>
+        </w:rPr>
+        <w:t>each column only has only single value (rule 4)</w:t>
+      </w:r>
+      <w:r>
+        <w:rPr>
+          <w:sz w:val="24"/>
+          <w:szCs w:val="24"/>
+        </w:rPr>
+        <w:t>) and alphabetized.</w:t>
+      </w:r>
+    </w:p>
+    <w:p>
+      <w:pPr>
+        <w:pStyle w:val="ListParagraph"/>
+        <w:numPr>
+          <w:ilvl w:val="1"/>
+          <w:numId w:val="3"/>
+        </w:numPr>
+        <w:rPr>
+          <w:sz w:val="24"/>
+          <w:szCs w:val="24"/>
+        </w:rPr>
+      </w:pPr>
+      <w:r>
+        <w:rPr>
+          <w:sz w:val="24"/>
+          <w:szCs w:val="24"/>
+        </w:rPr>
+        <w:t>Create an “customer” table from original “cust_name” column with primary key column “customer_id</w:t>
+      </w:r>
+      <w:r>
+        <w:rPr>
+          <w:sz w:val="24"/>
+          <w:szCs w:val="24"/>
+        </w:rPr>
+        <w:t>”</w:t>
+      </w:r>
+      <w:r>
+        <w:rPr>
+          <w:sz w:val="24"/>
+          <w:szCs w:val="24"/>
+        </w:rPr>
+        <w:t xml:space="preserve"> enumerated when original “</w:t>
+      </w:r>
+      <w:r>
+        <w:rPr>
+          <w:sz w:val="24"/>
+          <w:szCs w:val="24"/>
+        </w:rPr>
+        <w:t>cust_name</w:t>
+      </w:r>
+      <w:r>
+        <w:rPr>
+          <w:sz w:val="24"/>
+          <w:szCs w:val="24"/>
+        </w:rPr>
+        <w:t>” column separated into “first_name”</w:t>
+      </w:r>
+      <w:r>
+        <w:rPr>
+          <w:sz w:val="24"/>
+          <w:szCs w:val="24"/>
+        </w:rPr>
+        <w:t>, “middle_initial,”</w:t>
+      </w:r>
+      <w:r>
+        <w:rPr>
+          <w:sz w:val="24"/>
+          <w:szCs w:val="24"/>
+        </w:rPr>
+        <w:t xml:space="preserve"> and “last_name” columns (so that </w:t>
+      </w:r>
+      <w:r>
+        <w:rPr>
+          <w:i/>
+          <w:sz w:val="24"/>
+          <w:szCs w:val="24"/>
+        </w:rPr>
+        <w:t>each column only has only single value (rule 4)</w:t>
+      </w:r>
+      <w:r>
+        <w:rPr>
+          <w:sz w:val="24"/>
+          <w:szCs w:val="24"/>
+        </w:rPr>
+        <w:t>) and alphabetized by “last_name.”</w:t>
+      </w:r>
+    </w:p>
+    <w:p>
+      <w:pPr>
+        <w:pStyle w:val="ListParagraph"/>
+        <w:numPr>
+          <w:ilvl w:val="1"/>
+          <w:numId w:val="3"/>
+        </w:numPr>
+        <w:rPr>
+          <w:sz w:val="24"/>
+          <w:szCs w:val="24"/>
+        </w:rPr>
+      </w:pPr>
+    </w:p>
+    <w:p>
+      <w:pPr>
+        <w:rPr>
+          <w:sz w:val="24"/>
+          <w:szCs w:val="24"/>
+        </w:rPr>
+      </w:pPr>
+    </w:p>
+    <w:p>
+      <w:pPr>
+        <w:rPr>
+          <w:sz w:val="24"/>
+          <w:szCs w:val="24"/>
+        </w:rPr>
+      </w:pPr>
+    </w:p>
+    <w:p>
+      <w:pPr>
+        <w:rPr>
+          <w:sz w:val="24"/>
+          <w:szCs w:val="24"/>
+        </w:rPr>
+      </w:pPr>
+    </w:p>
+    <w:p>
+      <w:pPr>
+        <w:rPr>
+          <w:sz w:val="24"/>
+          <w:szCs w:val="24"/>
+        </w:rPr>
+      </w:pPr>
+    </w:p>
+    <w:p>
+      <w:pPr>
+        <w:rPr>
+          <w:sz w:val="24"/>
+          <w:szCs w:val="24"/>
+        </w:rPr>
+      </w:pPr>
+    </w:p>
+    <w:p>
+      <w:pPr>
+        <w:rPr>
+          <w:sz w:val="24"/>
+          <w:szCs w:val="24"/>
+        </w:rPr>
+      </w:pPr>
+    </w:p>
+    <w:p>
+      <w:pPr>
+        <w:rPr>
+          <w:sz w:val="24"/>
+          <w:szCs w:val="24"/>
+        </w:rPr>
+      </w:pPr>
+    </w:p>
+    <w:p>
+      <w:pPr>
+        <w:rPr>
+          <w:sz w:val="24"/>
+          <w:szCs w:val="24"/>
+        </w:rPr>
+      </w:pPr>
+    </w:p>
+    <w:p>
+      <w:pPr>
+        <w:rPr>
+          <w:sz w:val="24"/>
+          <w:szCs w:val="24"/>
+        </w:rPr>
+      </w:pPr>
+    </w:p>
+    <w:p>
+      <w:pPr>
+        <w:rPr>
+          <w:sz w:val="24"/>
+          <w:szCs w:val="24"/>
+        </w:rPr>
+      </w:pPr>
+    </w:p>
+    <w:p>
+      <w:pPr>
+        <w:rPr>
+          <w:sz w:val="24"/>
+          <w:szCs w:val="24"/>
+        </w:rPr>
+      </w:pPr>
+    </w:p>
+    <w:p>
+      <w:pPr>
+        <w:rPr>
+          <w:sz w:val="24"/>
+          <w:szCs w:val="24"/>
+        </w:rPr>
+      </w:pPr>
+    </w:p>
+    <w:p>
+      <w:pPr>
+        <w:rPr>
+          <w:sz w:val="24"/>
+          <w:szCs w:val="24"/>
+        </w:rPr>
+      </w:pPr>
+    </w:p>
+    <w:p>
+      <w:pPr>
+        <w:rPr>
+          <w:sz w:val="24"/>
+          <w:szCs w:val="24"/>
+        </w:rPr>
+      </w:pPr>
+    </w:p>
+    <w:p>
+      <w:pPr>
+        <w:rPr>
+          <w:b/>
+          <w:sz w:val="28"/>
+          <w:szCs w:val="28"/>
+        </w:rPr>
+      </w:pPr>
+    </w:p>
+    <w:p>
+      <w:pPr>
+        <w:rPr>
+          <w:b/>
+          <w:sz w:val="28"/>
+          <w:szCs w:val="28"/>
+        </w:rPr>
+      </w:pPr>
+    </w:p>
+    <w:p>
+      <w:pPr>
+        <w:rPr>
+          <w:b/>
+          <w:sz w:val="28"/>
+          <w:szCs w:val="28"/>
+        </w:rPr>
+      </w:pPr>
+    </w:p>
+    <w:p>
+      <w:pPr>
+        <w:rPr>
+          <w:b/>
+          <w:sz w:val="28"/>
+          <w:szCs w:val="28"/>
+        </w:rPr>
+      </w:pPr>
+    </w:p>
+    <w:p>
+      <w:pPr>
+        <w:rPr>
+          <w:b/>
+          <w:sz w:val="28"/>
+          <w:szCs w:val="28"/>
+        </w:rPr>
+      </w:pPr>
+    </w:p>
+    <w:p>
+      <w:pPr>
+        <w:rPr>
+          <w:b/>
+          <w:sz w:val="28"/>
+          <w:szCs w:val="28"/>
+        </w:rPr>
+      </w:pPr>
+      <w:r>
+        <w:rPr>
+          <w:b/>
+          <w:sz w:val="28"/>
+          <w:szCs w:val="28"/>
+        </w:rPr>
+        <w:t>A:01</w:t>
+      </w:r>
+      <w:r>
+        <w:rPr>
+          <w:b/>
+          <w:sz w:val="28"/>
+          <w:szCs w:val="28"/>
+        </w:rPr>
+        <w:t xml:space="preserve"> </w:t>
+      </w:r>
+      <w:r>
+        <w:rPr>
+          <w:b/>
+          <w:sz w:val="28"/>
+          <w:szCs w:val="28"/>
+        </w:rPr>
+        <w:t>Database Design and SQL</w:t>
+      </w:r>
     </w:p>
     <w:p>
       <w:pPr>
@@ -1204,7 +1023,7 @@
           <w:sz w:val="24"/>
           <w:szCs w:val="24"/>
         </w:rPr>
-        <w:t>Determine if columns may exist without one or the other part of the concatenated keys (partial dependencies).</w:t>
+        <w:t xml:space="preserve">Put the data in RDBMS format style with lower case table named “student” and column names with words separated by underscores.  </w:t>
       </w:r>
     </w:p>
     <w:p>
@@ -1224,34 +1043,15 @@
           <w:sz w:val="24"/>
           <w:szCs w:val="24"/>
         </w:rPr>
-        <w:t>Discard “progress_percentage” as a derived column of progress_completed divided by progress_scheduled.</w:t>
-      </w:r>
-    </w:p>
-    <w:p>
-      <w:pPr>
-        <w:pStyle w:val="ListParagraph"/>
-        <w:numPr>
-          <w:ilvl w:val="0"/>
-          <w:numId w:val="2"/>
-        </w:numPr>
-        <w:rPr>
-          <w:sz w:val="24"/>
-          <w:szCs w:val="24"/>
-        </w:rPr>
-      </w:pPr>
-      <w:r>
-        <w:rPr>
-          <w:sz w:val="24"/>
-          <w:szCs w:val="24"/>
-        </w:rPr>
-        <w:t>Create another table as several of the columns depend on only one part of our concatenated key.</w:t>
-      </w:r>
-    </w:p>
-    <w:p>
-      <w:pPr>
-        <w:rPr>
-          <w:sz w:val="24"/>
-          <w:szCs w:val="24"/>
+        <w:t>Label the two primary keys that make up the concatenated, or composite key.</w:t>
+      </w:r>
+    </w:p>
+    <w:p>
+      <w:pPr>
+        <w:rPr>
+          <w:b/>
+          <w:sz w:val="28"/>
+          <w:szCs w:val="28"/>
         </w:rPr>
       </w:pPr>
       <w:r>
@@ -1259,10 +1059,10 @@
           <w:noProof/>
         </w:rPr>
         <w:drawing>
-          <wp:inline distT="0" distB="0" distL="0" distR="0" wp14:anchorId="0D956D66" wp14:editId="3892A44B">
-            <wp:extent cx="6858000" cy="1502410"/>
-            <wp:effectExtent l="0" t="0" r="0" b="2540"/>
-            <wp:docPr id="5" name="Picture 5"/>
+          <wp:inline distT="0" distB="0" distL="0" distR="0" wp14:anchorId="62893D70" wp14:editId="4606CA8D">
+            <wp:extent cx="5943600" cy="1061085"/>
+            <wp:effectExtent l="0" t="0" r="0" b="5715"/>
+            <wp:docPr id="1" name="Picture 1"/>
             <wp:cNvGraphicFramePr>
               <a:graphicFrameLocks xmlns:a="http://schemas.openxmlformats.org/drawingml/2006/main" noChangeAspect="1"/>
             </wp:cNvGraphicFramePr>
@@ -1282,7 +1082,7 @@
                   <pic:spPr>
                     <a:xfrm>
                       <a:off x="0" y="0"/>
-                      <a:ext cx="6858000" cy="1502410"/>
+                      <a:ext cx="5943600" cy="1061085"/>
                     </a:xfrm>
                     <a:prstGeom prst="rect">
                       <a:avLst/>
@@ -1297,6 +1097,66 @@
     </w:p>
     <w:p>
       <w:pPr>
+        <w:pStyle w:val="ListParagraph"/>
+        <w:numPr>
+          <w:ilvl w:val="0"/>
+          <w:numId w:val="2"/>
+        </w:numPr>
+        <w:rPr>
+          <w:sz w:val="24"/>
+          <w:szCs w:val="24"/>
+        </w:rPr>
+      </w:pPr>
+      <w:r>
+        <w:rPr>
+          <w:sz w:val="24"/>
+          <w:szCs w:val="24"/>
+        </w:rPr>
+        <w:t>Determine if columns may exist without one or the other part of the concatenated keys (partial dependencies).</w:t>
+      </w:r>
+    </w:p>
+    <w:p>
+      <w:pPr>
+        <w:pStyle w:val="ListParagraph"/>
+        <w:numPr>
+          <w:ilvl w:val="0"/>
+          <w:numId w:val="2"/>
+        </w:numPr>
+        <w:rPr>
+          <w:sz w:val="24"/>
+          <w:szCs w:val="24"/>
+        </w:rPr>
+      </w:pPr>
+      <w:r>
+        <w:rPr>
+          <w:sz w:val="24"/>
+          <w:szCs w:val="24"/>
+        </w:rPr>
+        <w:t>Discard “progress_percentage” as a derived column of progress_completed divided by progress_scheduled.</w:t>
+      </w:r>
+    </w:p>
+    <w:p>
+      <w:pPr>
+        <w:pStyle w:val="ListParagraph"/>
+        <w:numPr>
+          <w:ilvl w:val="0"/>
+          <w:numId w:val="2"/>
+        </w:numPr>
+        <w:rPr>
+          <w:sz w:val="24"/>
+          <w:szCs w:val="24"/>
+        </w:rPr>
+      </w:pPr>
+      <w:r>
+        <w:rPr>
+          <w:sz w:val="24"/>
+          <w:szCs w:val="24"/>
+        </w:rPr>
+        <w:t>Create another table as several of the columns depend on only one part of our concatenated key.</w:t>
+      </w:r>
+    </w:p>
+    <w:p>
+      <w:pPr>
         <w:rPr>
           <w:sz w:val="24"/>
           <w:szCs w:val="24"/>
@@ -1306,11 +1166,12 @@
         <w:rPr>
           <w:noProof/>
         </w:rPr>
+        <w:lastRenderedPageBreak/>
         <w:drawing>
-          <wp:inline distT="0" distB="0" distL="0" distR="0" wp14:anchorId="6CB59A99" wp14:editId="0DF8D91E">
-            <wp:extent cx="2714625" cy="1924810"/>
-            <wp:effectExtent l="0" t="0" r="0" b="0"/>
-            <wp:docPr id="4" name="Picture 4"/>
+          <wp:inline distT="0" distB="0" distL="0" distR="0" wp14:anchorId="0D956D66" wp14:editId="3892A44B">
+            <wp:extent cx="6858000" cy="1502410"/>
+            <wp:effectExtent l="0" t="0" r="0" b="2540"/>
+            <wp:docPr id="5" name="Picture 5"/>
             <wp:cNvGraphicFramePr>
               <a:graphicFrameLocks xmlns:a="http://schemas.openxmlformats.org/drawingml/2006/main" noChangeAspect="1"/>
             </wp:cNvGraphicFramePr>
@@ -1330,6 +1191,54 @@
                   <pic:spPr>
                     <a:xfrm>
                       <a:off x="0" y="0"/>
+                      <a:ext cx="6858000" cy="1502410"/>
+                    </a:xfrm>
+                    <a:prstGeom prst="rect">
+                      <a:avLst/>
+                    </a:prstGeom>
+                  </pic:spPr>
+                </pic:pic>
+              </a:graphicData>
+            </a:graphic>
+          </wp:inline>
+        </w:drawing>
+      </w:r>
+    </w:p>
+    <w:p>
+      <w:pPr>
+        <w:rPr>
+          <w:sz w:val="24"/>
+          <w:szCs w:val="24"/>
+        </w:rPr>
+      </w:pPr>
+      <w:r>
+        <w:rPr>
+          <w:noProof/>
+        </w:rPr>
+        <w:drawing>
+          <wp:inline distT="0" distB="0" distL="0" distR="0" wp14:anchorId="6CB59A99" wp14:editId="0DF8D91E">
+            <wp:extent cx="2714625" cy="1924810"/>
+            <wp:effectExtent l="0" t="0" r="0" b="0"/>
+            <wp:docPr id="4" name="Picture 4"/>
+            <wp:cNvGraphicFramePr>
+              <a:graphicFrameLocks xmlns:a="http://schemas.openxmlformats.org/drawingml/2006/main" noChangeAspect="1"/>
+            </wp:cNvGraphicFramePr>
+            <a:graphic xmlns:a="http://schemas.openxmlformats.org/drawingml/2006/main">
+              <a:graphicData uri="http://schemas.openxmlformats.org/drawingml/2006/picture">
+                <pic:pic xmlns:pic="http://schemas.openxmlformats.org/drawingml/2006/picture">
+                  <pic:nvPicPr>
+                    <pic:cNvPr id="1" name=""/>
+                    <pic:cNvPicPr/>
+                  </pic:nvPicPr>
+                  <pic:blipFill>
+                    <a:blip r:embed="rId9"/>
+                    <a:stretch>
+                      <a:fillRect/>
+                    </a:stretch>
+                  </pic:blipFill>
+                  <pic:spPr>
+                    <a:xfrm>
+                      <a:off x="0" y="0"/>
                       <a:ext cx="2771100" cy="1964854"/>
                     </a:xfrm>
                     <a:prstGeom prst="rect">
@@ -1360,7 +1269,6 @@
           <w:sz w:val="24"/>
           <w:szCs w:val="24"/>
         </w:rPr>
-        <w:lastRenderedPageBreak/>
         <w:t>And create an intersection table to resolve the many to many relationships of students to classes and classes to students.</w:t>
       </w:r>
     </w:p>
@@ -1391,7 +1299,7 @@
                     <pic:cNvPicPr/>
                   </pic:nvPicPr>
                   <pic:blipFill>
-                    <a:blip r:embed="rId9"/>
+                    <a:blip r:embed="rId10"/>
                     <a:stretch>
                       <a:fillRect/>
                     </a:stretch>

</xml_diff>

<commit_message>
feat: Completed Final PROG1500
</commit_message>
<xml_diff>
--- a/Courses/PROG1500 - Databases and SQL/Modules/Final Project/Final Project.docx
+++ b/Courses/PROG1500 - Databases and SQL/Modules/Final Project/Final Project.docx
@@ -30,110 +30,14 @@
         <w:rPr>
           <w:i/>
         </w:rPr>
-        <w:t>This assignment will be completed using a spreadsheet or word document table. Perform the necessary steps to normalize a database to Third Normal Form</w:t>
-      </w:r>
-    </w:p>
-    <w:p>
-      <w:pPr>
-        <w:numPr>
-          <w:ilvl w:val="0"/>
-          <w:numId w:val="1"/>
-        </w:numPr>
+        <w:t>N</w:t>
+      </w:r>
+      <w:r>
         <w:rPr>
           <w:i/>
         </w:rPr>
-      </w:pPr>
-      <w:r>
-        <w:rPr>
-          <w:i/>
-        </w:rPr>
-        <w:t>Use the data file as a starting point for your database design.</w:t>
-      </w:r>
-      <w:r>
-        <w:rPr>
-          <w:i/>
-        </w:rPr>
-        <w:br/>
-        <w:t>The file contains some sample data from the Fake online bookstore.</w:t>
-      </w:r>
-      <w:r>
-        <w:rPr>
-          <w:i/>
-        </w:rPr>
-        <w:br/>
-        <w:t>Analyze the data to determine the meaning of the data in order to determine dependencies.</w:t>
-      </w:r>
-      <w:r>
-        <w:rPr>
-          <w:i/>
-        </w:rPr>
-        <w:br/>
-        <w:t>Also use your judgment and past experience in the process of identifying data meaning.</w:t>
-      </w:r>
-    </w:p>
-    <w:p>
-      <w:pPr>
-        <w:numPr>
-          <w:ilvl w:val="0"/>
-          <w:numId w:val="1"/>
-        </w:numPr>
-        <w:rPr>
-          <w:i/>
-        </w:rPr>
-      </w:pPr>
-      <w:r>
-        <w:rPr>
-          <w:i/>
-        </w:rPr>
-        <w:t>Normalize the database to 3NF. Create a spreadsheet showing your 3NF tables including the data.</w:t>
-      </w:r>
-      <w:r>
-        <w:rPr>
-          <w:i/>
-        </w:rPr>
-        <w:br/>
-        <w:t>Under your normalized tables, itemize the steps you took during the process of normalization.</w:t>
-      </w:r>
-      <w:r>
-        <w:rPr>
-          <w:i/>
-        </w:rPr>
-        <w:br/>
-        <w:t>For each step describe briefly the process.</w:t>
-      </w:r>
-      <w:r>
-        <w:rPr>
-          <w:i/>
-        </w:rPr>
-        <w:br/>
-        <w:t>The items for 2NF and 3NF should identify the dependencies involved.</w:t>
-      </w:r>
-    </w:p>
-    <w:p>
-      <w:pPr>
-        <w:numPr>
-          <w:ilvl w:val="0"/>
-          <w:numId w:val="1"/>
-        </w:numPr>
-        <w:rPr>
-          <w:i/>
-        </w:rPr>
-      </w:pPr>
-      <w:r>
-        <w:rPr>
-          <w:i/>
-        </w:rPr>
-        <w:t>Once the database in correctly normalized to 3NF submit the document for grading.</w:t>
-      </w:r>
-    </w:p>
-    <w:p>
-      <w:pPr>
-        <w:pStyle w:val="ListParagraph"/>
-        <w:rPr>
-          <w:sz w:val="24"/>
-          <w:szCs w:val="24"/>
-        </w:rPr>
-      </w:pPr>
+        <w:t>ormalize a database to Third Normal Form</w:t>
+      </w:r>
     </w:p>
     <w:p>
       <w:pPr>
@@ -161,44 +65,82 @@
           <w:sz w:val="24"/>
           <w:szCs w:val="24"/>
         </w:rPr>
-        <w:t xml:space="preserve">Put the “Fake Online Bookstore” dataset in RDBMS format style with lower case table named “book” with </w:t>
-      </w:r>
-      <w:r>
-        <w:rPr>
-          <w:sz w:val="24"/>
-          <w:szCs w:val="24"/>
-        </w:rPr>
-        <w:t xml:space="preserve">arbitrary (no alphabetization) </w:t>
-      </w:r>
-      <w:r>
-        <w:rPr>
-          <w:sz w:val="24"/>
-          <w:szCs w:val="24"/>
-        </w:rPr>
-        <w:t xml:space="preserve">primary key “book_id” and column names with words separated by underscores.  </w:t>
+        <w:t>Put the “Fake Online Bookstore” dataset in RDBMS format style with lower</w:t>
+      </w:r>
+      <w:r>
+        <w:rPr>
+          <w:sz w:val="24"/>
+          <w:szCs w:val="24"/>
+        </w:rPr>
+        <w:t>-</w:t>
+      </w:r>
+      <w:r>
+        <w:rPr>
+          <w:sz w:val="24"/>
+          <w:szCs w:val="24"/>
+        </w:rPr>
+        <w:t xml:space="preserve">case </w:t>
+      </w:r>
+      <w:r>
+        <w:rPr>
+          <w:sz w:val="24"/>
+          <w:szCs w:val="24"/>
+        </w:rPr>
+        <w:t xml:space="preserve">draft </w:t>
+      </w:r>
+      <w:r>
+        <w:rPr>
+          <w:sz w:val="24"/>
+          <w:szCs w:val="24"/>
+        </w:rPr>
+        <w:t xml:space="preserve">table named “book” with </w:t>
+      </w:r>
+      <w:r>
+        <w:rPr>
+          <w:sz w:val="24"/>
+          <w:szCs w:val="24"/>
+        </w:rPr>
+        <w:t xml:space="preserve">arbitrary </w:t>
+      </w:r>
+      <w:r>
+        <w:rPr>
+          <w:b/>
+          <w:sz w:val="24"/>
+          <w:szCs w:val="24"/>
+        </w:rPr>
+        <w:t>primary key “book_id”</w:t>
+      </w:r>
+      <w:r>
+        <w:rPr>
+          <w:sz w:val="24"/>
+          <w:szCs w:val="24"/>
+        </w:rPr>
+        <w:t xml:space="preserve"> and </w:t>
+      </w:r>
+      <w:r>
+        <w:rPr>
+          <w:sz w:val="24"/>
+          <w:szCs w:val="24"/>
+        </w:rPr>
+        <w:t xml:space="preserve">original </w:t>
+      </w:r>
+      <w:r>
+        <w:rPr>
+          <w:sz w:val="24"/>
+          <w:szCs w:val="24"/>
+        </w:rPr>
+        <w:t xml:space="preserve">column names with words separated by underscores.  </w:t>
       </w:r>
     </w:p>
     <w:p>
       <w:pPr>
         <w:pStyle w:val="ListParagraph"/>
-        <w:numPr>
-          <w:ilvl w:val="1"/>
-          <w:numId w:val="3"/>
-        </w:numPr>
-        <w:rPr>
-          <w:sz w:val="24"/>
-          <w:szCs w:val="24"/>
-        </w:rPr>
-      </w:pPr>
-      <w:proofErr w:type="spellStart"/>
-      <w:r>
-        <w:rPr>
-          <w:sz w:val="24"/>
-          <w:szCs w:val="24"/>
-        </w:rPr>
-        <w:t>fkdsjhg</w:t>
-      </w:r>
-      <w:proofErr w:type="spellEnd"/>
+        <w:ind w:left="1440"/>
+        <w:rPr>
+          <w:sz w:val="24"/>
+          <w:szCs w:val="24"/>
+        </w:rPr>
+      </w:pPr>
     </w:p>
     <w:p>
       <w:pPr>
@@ -297,17 +239,6 @@
     </w:p>
     <w:p>
       <w:pPr>
-        <w:pStyle w:val="ListParagraph"/>
-        <w:ind w:left="1440"/>
-        <w:rPr>
-          <w:b/>
-          <w:sz w:val="24"/>
-          <w:szCs w:val="24"/>
-        </w:rPr>
-      </w:pPr>
-    </w:p>
-    <w:p>
-      <w:pPr>
         <w:rPr>
           <w:sz w:val="24"/>
           <w:szCs w:val="24"/>
@@ -343,11 +274,21 @@
       </w:r>
       <w:r>
         <w:rPr>
+          <w:b/>
           <w:i/>
           <w:sz w:val="24"/>
           <w:szCs w:val="24"/>
         </w:rPr>
         <w:t>(1NF)</w:t>
+      </w:r>
+      <w:r>
+        <w:rPr>
+          <w:b/>
+          <w:i/>
+          <w:sz w:val="24"/>
+          <w:szCs w:val="24"/>
+        </w:rPr>
+        <w:t>.</w:t>
       </w:r>
     </w:p>
     <w:p>
@@ -367,14 +308,44 @@
           <w:sz w:val="24"/>
           <w:szCs w:val="24"/>
         </w:rPr>
-        <w:t xml:space="preserve">Create an “author” </w:t>
-      </w:r>
-      <w:r>
-        <w:rPr>
-          <w:sz w:val="24"/>
-          <w:szCs w:val="24"/>
-        </w:rPr>
-        <w:t xml:space="preserve">table </w:t>
+        <w:t>Create</w:t>
+      </w:r>
+      <w:r>
+        <w:rPr>
+          <w:sz w:val="24"/>
+          <w:szCs w:val="24"/>
+        </w:rPr>
+        <w:t>d</w:t>
+      </w:r>
+      <w:r>
+        <w:rPr>
+          <w:sz w:val="24"/>
+          <w:szCs w:val="24"/>
+        </w:rPr>
+        <w:t xml:space="preserve"> an </w:t>
+      </w:r>
+      <w:r>
+        <w:rPr>
+          <w:b/>
+          <w:sz w:val="24"/>
+          <w:szCs w:val="24"/>
+        </w:rPr>
+        <w:t xml:space="preserve">“author” </w:t>
+      </w:r>
+      <w:r>
+        <w:rPr>
+          <w:b/>
+          <w:sz w:val="24"/>
+          <w:szCs w:val="24"/>
+        </w:rPr>
+        <w:t>table</w:t>
+      </w:r>
+      <w:r>
+        <w:rPr>
+          <w:sz w:val="24"/>
+          <w:szCs w:val="24"/>
+        </w:rPr>
+        <w:t xml:space="preserve"> </w:t>
       </w:r>
       <w:r>
         <w:rPr>
@@ -423,11 +394,20 @@
           <w:sz w:val="24"/>
           <w:szCs w:val="24"/>
         </w:rPr>
-        <w:t>with primary key column “author_id</w:t>
+        <w:t xml:space="preserve">with </w:t>
+      </w:r>
+      <w:r>
+        <w:rPr>
+          <w:b/>
+          <w:sz w:val="24"/>
+          <w:szCs w:val="24"/>
+        </w:rPr>
+        <w:t>primary key “author_id</w:t>
       </w:r>
       <w:proofErr w:type="gramStart"/>
       <w:r>
         <w:rPr>
+          <w:b/>
           <w:sz w:val="24"/>
           <w:szCs w:val="24"/>
         </w:rPr>
@@ -435,6 +415,7 @@
       </w:r>
       <w:r>
         <w:rPr>
+          <w:b/>
           <w:sz w:val="24"/>
           <w:szCs w:val="24"/>
         </w:rPr>
@@ -474,23 +455,7 @@
           <w:sz w:val="24"/>
           <w:szCs w:val="24"/>
         </w:rPr>
-        <w:t xml:space="preserve"> “</w:t>
-      </w:r>
-      <w:proofErr w:type="spellStart"/>
-      <w:r>
-        <w:rPr>
-          <w:sz w:val="24"/>
-          <w:szCs w:val="24"/>
-        </w:rPr>
-        <w:t>middle_name</w:t>
-      </w:r>
-      <w:proofErr w:type="spellEnd"/>
-      <w:r>
-        <w:rPr>
-          <w:sz w:val="24"/>
-          <w:szCs w:val="24"/>
-        </w:rPr>
-        <w:t>,”</w:t>
+        <w:t xml:space="preserve"> “middle_name,”</w:t>
       </w:r>
       <w:r>
         <w:rPr>
@@ -546,14 +511,58 @@
           <w:sz w:val="24"/>
           <w:szCs w:val="24"/>
         </w:rPr>
-        <w:t>Gave each author a “book_id”</w:t>
-      </w:r>
-      <w:r>
-        <w:rPr>
-          <w:sz w:val="24"/>
-          <w:szCs w:val="24"/>
-        </w:rPr>
-        <w:t xml:space="preserve"> foreign key column (coming from the initial enumeration of the book table) corresponding to the books they have published or co-published.</w:t>
+        <w:t xml:space="preserve">Gave each author a </w:t>
+      </w:r>
+      <w:r>
+        <w:rPr>
+          <w:b/>
+          <w:sz w:val="24"/>
+          <w:szCs w:val="24"/>
+        </w:rPr>
+        <w:t>“book_id”</w:t>
+      </w:r>
+      <w:r>
+        <w:rPr>
+          <w:b/>
+          <w:sz w:val="24"/>
+          <w:szCs w:val="24"/>
+        </w:rPr>
+        <w:t xml:space="preserve"> foreign key</w:t>
+      </w:r>
+      <w:r>
+        <w:rPr>
+          <w:sz w:val="24"/>
+          <w:szCs w:val="24"/>
+        </w:rPr>
+        <w:t xml:space="preserve"> column (coming from the initial enumeration of the book table) corresponding to the book</w:t>
+      </w:r>
+      <w:r>
+        <w:rPr>
+          <w:sz w:val="24"/>
+          <w:szCs w:val="24"/>
+        </w:rPr>
+        <w:t>(</w:t>
+      </w:r>
+      <w:r>
+        <w:rPr>
+          <w:sz w:val="24"/>
+          <w:szCs w:val="24"/>
+        </w:rPr>
+        <w:t>s</w:t>
+      </w:r>
+      <w:r>
+        <w:rPr>
+          <w:sz w:val="24"/>
+          <w:szCs w:val="24"/>
+        </w:rPr>
+        <w:t>)</w:t>
+      </w:r>
+      <w:r>
+        <w:rPr>
+          <w:sz w:val="24"/>
+          <w:szCs w:val="24"/>
+        </w:rPr>
+        <w:t xml:space="preserve"> they have published or co-published.</w:t>
       </w:r>
     </w:p>
     <w:p>
@@ -568,12 +577,19 @@
         <w:rPr>
           <w:noProof/>
         </w:rPr>
-        <w:lastRenderedPageBreak/>
         <w:drawing>
-          <wp:inline distT="0" distB="0" distL="0" distR="0" wp14:anchorId="627ACDC4" wp14:editId="5C1BDF3B">
-            <wp:extent cx="6705600" cy="1666875"/>
-            <wp:effectExtent l="0" t="0" r="0" b="9525"/>
-            <wp:docPr id="6" name="Picture 6"/>
+          <wp:anchor distT="0" distB="0" distL="114300" distR="114300" simplePos="0" relativeHeight="251659264" behindDoc="1" locked="0" layoutInCell="1" allowOverlap="1" wp14:anchorId="0A7F13F5">
+            <wp:simplePos x="0" y="0"/>
+            <wp:positionH relativeFrom="column">
+              <wp:posOffset>904875</wp:posOffset>
+            </wp:positionH>
+            <wp:positionV relativeFrom="paragraph">
+              <wp:posOffset>84137</wp:posOffset>
+            </wp:positionV>
+            <wp:extent cx="3990975" cy="2009775"/>
+            <wp:effectExtent l="0" t="0" r="9525" b="9525"/>
+            <wp:wrapNone/>
+            <wp:docPr id="8" name="Picture 8"/>
             <wp:cNvGraphicFramePr>
               <a:graphicFrameLocks xmlns:a="http://schemas.openxmlformats.org/drawingml/2006/main" noChangeAspect="1"/>
             </wp:cNvGraphicFramePr>
@@ -585,7 +601,13 @@
                     <pic:cNvPicPr/>
                   </pic:nvPicPr>
                   <pic:blipFill>
-                    <a:blip r:embed="rId6"/>
+                    <a:blip r:embed="rId6">
+                      <a:extLst>
+                        <a:ext uri="{28A0092B-C50C-407E-A947-70E740481C1C}">
+                          <a14:useLocalDpi xmlns:a14="http://schemas.microsoft.com/office/drawing/2010/main" val="0"/>
+                        </a:ext>
+                      </a:extLst>
+                    </a:blip>
                     <a:stretch>
                       <a:fillRect/>
                     </a:stretch>
@@ -593,7 +615,7 @@
                   <pic:spPr>
                     <a:xfrm>
                       <a:off x="0" y="0"/>
-                      <a:ext cx="6705600" cy="1666875"/>
+                      <a:ext cx="3990975" cy="2009775"/>
                     </a:xfrm>
                     <a:prstGeom prst="rect">
                       <a:avLst/>
@@ -602,11 +624,73 @@
                 </pic:pic>
               </a:graphicData>
             </a:graphic>
-          </wp:inline>
+          </wp:anchor>
         </w:drawing>
       </w:r>
-      <w:bookmarkStart w:id="0" w:name="_GoBack"/>
-      <w:bookmarkEnd w:id="0"/>
+    </w:p>
+    <w:p>
+      <w:pPr>
+        <w:rPr>
+          <w:sz w:val="24"/>
+          <w:szCs w:val="24"/>
+        </w:rPr>
+      </w:pPr>
+    </w:p>
+    <w:p>
+      <w:pPr>
+        <w:rPr>
+          <w:sz w:val="24"/>
+          <w:szCs w:val="24"/>
+        </w:rPr>
+      </w:pPr>
+    </w:p>
+    <w:p>
+      <w:pPr>
+        <w:rPr>
+          <w:sz w:val="24"/>
+          <w:szCs w:val="24"/>
+        </w:rPr>
+      </w:pPr>
+    </w:p>
+    <w:p>
+      <w:pPr>
+        <w:rPr>
+          <w:sz w:val="24"/>
+          <w:szCs w:val="24"/>
+        </w:rPr>
+      </w:pPr>
+    </w:p>
+    <w:p>
+      <w:pPr>
+        <w:rPr>
+          <w:sz w:val="24"/>
+          <w:szCs w:val="24"/>
+        </w:rPr>
+      </w:pPr>
+    </w:p>
+    <w:p>
+      <w:pPr>
+        <w:rPr>
+          <w:sz w:val="24"/>
+          <w:szCs w:val="24"/>
+        </w:rPr>
+      </w:pPr>
+    </w:p>
+    <w:p>
+      <w:pPr>
+        <w:rPr>
+          <w:sz w:val="24"/>
+          <w:szCs w:val="24"/>
+        </w:rPr>
+      </w:pPr>
+    </w:p>
+    <w:p>
+      <w:pPr>
+        <w:rPr>
+          <w:sz w:val="24"/>
+          <w:szCs w:val="24"/>
+        </w:rPr>
+      </w:pPr>
     </w:p>
     <w:p>
       <w:pPr>
@@ -630,10 +714,71 @@
       </w:pPr>
       <w:r>
         <w:rPr>
-          <w:sz w:val="24"/>
-          <w:szCs w:val="24"/>
-        </w:rPr>
-        <w:t xml:space="preserve">Separated out book table from author, reviewer and customer information.  </w:t>
+          <w:i/>
+          <w:sz w:val="24"/>
+          <w:szCs w:val="24"/>
+        </w:rPr>
+        <w:lastRenderedPageBreak/>
+        <w:t xml:space="preserve">Non-key fields must depend completely on key fields </w:t>
+      </w:r>
+      <w:r>
+        <w:rPr>
+          <w:b/>
+          <w:i/>
+          <w:sz w:val="24"/>
+          <w:szCs w:val="24"/>
+        </w:rPr>
+        <w:t>(2NF).</w:t>
+      </w:r>
+      <w:r>
+        <w:rPr>
+          <w:b/>
+          <w:sz w:val="24"/>
+          <w:szCs w:val="24"/>
+        </w:rPr>
+        <w:t xml:space="preserve">  </w:t>
+      </w:r>
+      <w:r>
+        <w:rPr>
+          <w:sz w:val="24"/>
+          <w:szCs w:val="24"/>
+        </w:rPr>
+        <w:t>So, s</w:t>
+      </w:r>
+      <w:r>
+        <w:rPr>
+          <w:sz w:val="24"/>
+          <w:szCs w:val="24"/>
+        </w:rPr>
+        <w:t xml:space="preserve">eparated out </w:t>
+      </w:r>
+      <w:r>
+        <w:rPr>
+          <w:sz w:val="24"/>
+          <w:szCs w:val="24"/>
+        </w:rPr>
+        <w:t>“</w:t>
+      </w:r>
+      <w:r>
+        <w:rPr>
+          <w:sz w:val="24"/>
+          <w:szCs w:val="24"/>
+        </w:rPr>
+        <w:t>book</w:t>
+      </w:r>
+      <w:r>
+        <w:rPr>
+          <w:sz w:val="24"/>
+          <w:szCs w:val="24"/>
+        </w:rPr>
+        <w:t>”</w:t>
+      </w:r>
+      <w:r>
+        <w:rPr>
+          <w:sz w:val="24"/>
+          <w:szCs w:val="24"/>
+        </w:rPr>
+        <w:t xml:space="preserve"> table from author, reviewer and customer information.  </w:t>
       </w:r>
     </w:p>
     <w:p>
@@ -653,405 +798,79 @@
           <w:sz w:val="24"/>
           <w:szCs w:val="24"/>
         </w:rPr>
-        <w:t xml:space="preserve">Created “book” table with </w:t>
-      </w:r>
-      <w:r>
-        <w:rPr>
-          <w:sz w:val="24"/>
-          <w:szCs w:val="24"/>
-        </w:rPr>
-        <w:t xml:space="preserve">“book_id” primary key, and “author_id” and “reviewer_id” foreign keys. </w:t>
+        <w:t xml:space="preserve">Created </w:t>
+      </w:r>
+      <w:r>
+        <w:rPr>
+          <w:b/>
+          <w:sz w:val="24"/>
+          <w:szCs w:val="24"/>
+        </w:rPr>
+        <w:t>“book” table</w:t>
+      </w:r>
+      <w:r>
+        <w:rPr>
+          <w:sz w:val="24"/>
+          <w:szCs w:val="24"/>
+        </w:rPr>
+        <w:t xml:space="preserve"> with </w:t>
+      </w:r>
+      <w:r>
+        <w:rPr>
+          <w:b/>
+          <w:sz w:val="24"/>
+          <w:szCs w:val="24"/>
+        </w:rPr>
+        <w:t>“book_id” primary key</w:t>
+      </w:r>
+      <w:r>
+        <w:rPr>
+          <w:sz w:val="24"/>
+          <w:szCs w:val="24"/>
+        </w:rPr>
+        <w:t xml:space="preserve"> and </w:t>
+      </w:r>
+      <w:r>
+        <w:rPr>
+          <w:b/>
+          <w:sz w:val="24"/>
+          <w:szCs w:val="24"/>
+        </w:rPr>
+        <w:t>“author_id”</w:t>
+      </w:r>
+      <w:r>
+        <w:rPr>
+          <w:b/>
+          <w:sz w:val="24"/>
+          <w:szCs w:val="24"/>
+        </w:rPr>
+        <w:t xml:space="preserve"> foreign key</w:t>
+      </w:r>
+      <w:r>
+        <w:rPr>
+          <w:sz w:val="24"/>
+          <w:szCs w:val="24"/>
+        </w:rPr>
+        <w:t xml:space="preserve">. </w:t>
       </w:r>
     </w:p>
     <w:p>
       <w:pPr>
         <w:pStyle w:val="ListParagraph"/>
-        <w:numPr>
-          <w:ilvl w:val="1"/>
-          <w:numId w:val="3"/>
-        </w:numPr>
-        <w:rPr>
-          <w:sz w:val="24"/>
-          <w:szCs w:val="24"/>
-        </w:rPr>
-      </w:pPr>
-      <w:r>
-        <w:rPr>
-          <w:sz w:val="24"/>
-          <w:szCs w:val="24"/>
-        </w:rPr>
-        <w:t xml:space="preserve">Created “reviewer” table with </w:t>
-      </w:r>
-      <w:r>
-        <w:rPr>
-          <w:sz w:val="24"/>
-          <w:szCs w:val="24"/>
-        </w:rPr>
-        <w:t xml:space="preserve">primary key column </w:t>
-      </w:r>
-      <w:r>
-        <w:rPr>
-          <w:sz w:val="24"/>
-          <w:szCs w:val="24"/>
-        </w:rPr>
-        <w:t>“</w:t>
-      </w:r>
-      <w:r>
-        <w:rPr>
-          <w:sz w:val="24"/>
-          <w:szCs w:val="24"/>
-        </w:rPr>
-        <w:t>reviewer</w:t>
-      </w:r>
-      <w:r>
-        <w:rPr>
-          <w:sz w:val="24"/>
-          <w:szCs w:val="24"/>
-        </w:rPr>
-        <w:t xml:space="preserve">_id” enumerated when original “reviewer” column (with potentially several reviewers) separated into “first_name” column (so that </w:t>
-      </w:r>
-      <w:r>
-        <w:rPr>
-          <w:i/>
-          <w:sz w:val="24"/>
-          <w:szCs w:val="24"/>
-        </w:rPr>
-        <w:t>each column only has only single value (rule 4)</w:t>
-      </w:r>
-      <w:r>
-        <w:rPr>
-          <w:sz w:val="24"/>
-          <w:szCs w:val="24"/>
-        </w:rPr>
-        <w:t>) and alphabetized.</w:t>
-      </w:r>
+        <w:ind w:left="1440"/>
+        <w:rPr>
+          <w:sz w:val="24"/>
+          <w:szCs w:val="24"/>
+        </w:rPr>
+      </w:pPr>
     </w:p>
     <w:p>
       <w:pPr>
         <w:pStyle w:val="ListParagraph"/>
-        <w:numPr>
-          <w:ilvl w:val="1"/>
-          <w:numId w:val="3"/>
-        </w:numPr>
-        <w:rPr>
-          <w:sz w:val="24"/>
-          <w:szCs w:val="24"/>
-        </w:rPr>
-      </w:pPr>
-      <w:r>
-        <w:rPr>
-          <w:sz w:val="24"/>
-          <w:szCs w:val="24"/>
-        </w:rPr>
-        <w:t>Create an “customer” table from original “cust_name” column with primary key column “customer_id</w:t>
-      </w:r>
-      <w:r>
-        <w:rPr>
-          <w:sz w:val="24"/>
-          <w:szCs w:val="24"/>
-        </w:rPr>
-        <w:t>”</w:t>
-      </w:r>
-      <w:r>
-        <w:rPr>
-          <w:sz w:val="24"/>
-          <w:szCs w:val="24"/>
-        </w:rPr>
-        <w:t xml:space="preserve"> enumerated when original “</w:t>
-      </w:r>
-      <w:r>
-        <w:rPr>
-          <w:sz w:val="24"/>
-          <w:szCs w:val="24"/>
-        </w:rPr>
-        <w:t>cust_name</w:t>
-      </w:r>
-      <w:r>
-        <w:rPr>
-          <w:sz w:val="24"/>
-          <w:szCs w:val="24"/>
-        </w:rPr>
-        <w:t>” column separated into “first_name”</w:t>
-      </w:r>
-      <w:r>
-        <w:rPr>
-          <w:sz w:val="24"/>
-          <w:szCs w:val="24"/>
-        </w:rPr>
-        <w:t>, “middle_initial,”</w:t>
-      </w:r>
-      <w:r>
-        <w:rPr>
-          <w:sz w:val="24"/>
-          <w:szCs w:val="24"/>
-        </w:rPr>
-        <w:t xml:space="preserve"> and “last_name” columns (so that </w:t>
-      </w:r>
-      <w:r>
-        <w:rPr>
-          <w:i/>
-          <w:sz w:val="24"/>
-          <w:szCs w:val="24"/>
-        </w:rPr>
-        <w:t>each column only has only single value (rule 4)</w:t>
-      </w:r>
-      <w:r>
-        <w:rPr>
-          <w:sz w:val="24"/>
-          <w:szCs w:val="24"/>
-        </w:rPr>
-        <w:t>) and alphabetized by “last_name.”</w:t>
-      </w:r>
-    </w:p>
-    <w:p>
-      <w:pPr>
-        <w:pStyle w:val="ListParagraph"/>
-        <w:numPr>
-          <w:ilvl w:val="1"/>
-          <w:numId w:val="3"/>
-        </w:numPr>
-        <w:rPr>
-          <w:sz w:val="24"/>
-          <w:szCs w:val="24"/>
-        </w:rPr>
-      </w:pPr>
-    </w:p>
-    <w:p>
-      <w:pPr>
-        <w:rPr>
-          <w:sz w:val="24"/>
-          <w:szCs w:val="24"/>
-        </w:rPr>
-      </w:pPr>
-    </w:p>
-    <w:p>
-      <w:pPr>
-        <w:rPr>
-          <w:sz w:val="24"/>
-          <w:szCs w:val="24"/>
-        </w:rPr>
-      </w:pPr>
-    </w:p>
-    <w:p>
-      <w:pPr>
-        <w:rPr>
-          <w:sz w:val="24"/>
-          <w:szCs w:val="24"/>
-        </w:rPr>
-      </w:pPr>
-    </w:p>
-    <w:p>
-      <w:pPr>
-        <w:rPr>
-          <w:sz w:val="24"/>
-          <w:szCs w:val="24"/>
-        </w:rPr>
-      </w:pPr>
-    </w:p>
-    <w:p>
-      <w:pPr>
-        <w:rPr>
-          <w:sz w:val="24"/>
-          <w:szCs w:val="24"/>
-        </w:rPr>
-      </w:pPr>
-    </w:p>
-    <w:p>
-      <w:pPr>
-        <w:rPr>
-          <w:sz w:val="24"/>
-          <w:szCs w:val="24"/>
-        </w:rPr>
-      </w:pPr>
-    </w:p>
-    <w:p>
-      <w:pPr>
-        <w:rPr>
-          <w:sz w:val="24"/>
-          <w:szCs w:val="24"/>
-        </w:rPr>
-      </w:pPr>
-    </w:p>
-    <w:p>
-      <w:pPr>
-        <w:rPr>
-          <w:sz w:val="24"/>
-          <w:szCs w:val="24"/>
-        </w:rPr>
-      </w:pPr>
-    </w:p>
-    <w:p>
-      <w:pPr>
-        <w:rPr>
-          <w:sz w:val="24"/>
-          <w:szCs w:val="24"/>
-        </w:rPr>
-      </w:pPr>
-    </w:p>
-    <w:p>
-      <w:pPr>
-        <w:rPr>
-          <w:sz w:val="24"/>
-          <w:szCs w:val="24"/>
-        </w:rPr>
-      </w:pPr>
-    </w:p>
-    <w:p>
-      <w:pPr>
-        <w:rPr>
-          <w:sz w:val="24"/>
-          <w:szCs w:val="24"/>
-        </w:rPr>
-      </w:pPr>
-    </w:p>
-    <w:p>
-      <w:pPr>
-        <w:rPr>
-          <w:sz w:val="24"/>
-          <w:szCs w:val="24"/>
-        </w:rPr>
-      </w:pPr>
-    </w:p>
-    <w:p>
-      <w:pPr>
-        <w:rPr>
-          <w:sz w:val="24"/>
-          <w:szCs w:val="24"/>
-        </w:rPr>
-      </w:pPr>
-    </w:p>
-    <w:p>
-      <w:pPr>
-        <w:rPr>
-          <w:sz w:val="24"/>
-          <w:szCs w:val="24"/>
-        </w:rPr>
-      </w:pPr>
-    </w:p>
-    <w:p>
-      <w:pPr>
-        <w:rPr>
-          <w:b/>
-          <w:sz w:val="28"/>
-          <w:szCs w:val="28"/>
-        </w:rPr>
-      </w:pPr>
-    </w:p>
-    <w:p>
-      <w:pPr>
-        <w:rPr>
-          <w:b/>
-          <w:sz w:val="28"/>
-          <w:szCs w:val="28"/>
-        </w:rPr>
-      </w:pPr>
-    </w:p>
-    <w:p>
-      <w:pPr>
-        <w:rPr>
-          <w:b/>
-          <w:sz w:val="28"/>
-          <w:szCs w:val="28"/>
-        </w:rPr>
-      </w:pPr>
-    </w:p>
-    <w:p>
-      <w:pPr>
-        <w:rPr>
-          <w:b/>
-          <w:sz w:val="28"/>
-          <w:szCs w:val="28"/>
-        </w:rPr>
-      </w:pPr>
-    </w:p>
-    <w:p>
-      <w:pPr>
-        <w:rPr>
-          <w:b/>
-          <w:sz w:val="28"/>
-          <w:szCs w:val="28"/>
-        </w:rPr>
-      </w:pPr>
-    </w:p>
-    <w:p>
-      <w:pPr>
-        <w:rPr>
-          <w:b/>
-          <w:sz w:val="28"/>
-          <w:szCs w:val="28"/>
-        </w:rPr>
-      </w:pPr>
-      <w:r>
-        <w:rPr>
-          <w:b/>
-          <w:sz w:val="28"/>
-          <w:szCs w:val="28"/>
-        </w:rPr>
-        <w:t>A:01</w:t>
-      </w:r>
-      <w:r>
-        <w:rPr>
-          <w:b/>
-          <w:sz w:val="28"/>
-          <w:szCs w:val="28"/>
-        </w:rPr>
-        <w:t xml:space="preserve"> </w:t>
-      </w:r>
-      <w:r>
-        <w:rPr>
-          <w:b/>
-          <w:sz w:val="28"/>
-          <w:szCs w:val="28"/>
-        </w:rPr>
-        <w:t>Database Design and SQL</w:t>
-      </w:r>
-    </w:p>
-    <w:p>
-      <w:pPr>
-        <w:pStyle w:val="ListParagraph"/>
-        <w:numPr>
-          <w:ilvl w:val="0"/>
-          <w:numId w:val="2"/>
-        </w:numPr>
-        <w:rPr>
-          <w:sz w:val="24"/>
-          <w:szCs w:val="24"/>
-        </w:rPr>
-      </w:pPr>
-      <w:r>
-        <w:rPr>
-          <w:sz w:val="24"/>
-          <w:szCs w:val="24"/>
-        </w:rPr>
-        <w:t xml:space="preserve">Put the data in RDBMS format style with lower case table named “student” and column names with words separated by underscores.  </w:t>
-      </w:r>
-    </w:p>
-    <w:p>
-      <w:pPr>
-        <w:pStyle w:val="ListParagraph"/>
-        <w:numPr>
-          <w:ilvl w:val="0"/>
-          <w:numId w:val="2"/>
-        </w:numPr>
-        <w:rPr>
-          <w:sz w:val="24"/>
-          <w:szCs w:val="24"/>
-        </w:rPr>
-      </w:pPr>
-      <w:r>
-        <w:rPr>
-          <w:sz w:val="24"/>
-          <w:szCs w:val="24"/>
-        </w:rPr>
-        <w:t>Label the two primary keys that make up the concatenated, or composite key.</w:t>
-      </w:r>
-    </w:p>
-    <w:p>
-      <w:pPr>
-        <w:rPr>
-          <w:b/>
-          <w:sz w:val="28"/>
-          <w:szCs w:val="28"/>
+        <w:ind w:left="1440"/>
+        <w:rPr>
+          <w:sz w:val="24"/>
+          <w:szCs w:val="24"/>
         </w:rPr>
       </w:pPr>
       <w:r>
@@ -1059,10 +878,10 @@
           <w:noProof/>
         </w:rPr>
         <w:drawing>
-          <wp:inline distT="0" distB="0" distL="0" distR="0" wp14:anchorId="62893D70" wp14:editId="4606CA8D">
-            <wp:extent cx="5943600" cy="1061085"/>
-            <wp:effectExtent l="0" t="0" r="0" b="5715"/>
-            <wp:docPr id="1" name="Picture 1"/>
+          <wp:inline distT="0" distB="0" distL="0" distR="0" wp14:anchorId="42795492" wp14:editId="0CD4C4C1">
+            <wp:extent cx="4972050" cy="2000250"/>
+            <wp:effectExtent l="0" t="0" r="0" b="0"/>
+            <wp:docPr id="9" name="Picture 9"/>
             <wp:cNvGraphicFramePr>
               <a:graphicFrameLocks xmlns:a="http://schemas.openxmlformats.org/drawingml/2006/main" noChangeAspect="1"/>
             </wp:cNvGraphicFramePr>
@@ -1082,7 +901,7 @@
                   <pic:spPr>
                     <a:xfrm>
                       <a:off x="0" y="0"/>
-                      <a:ext cx="5943600" cy="1061085"/>
+                      <a:ext cx="4972050" cy="2000250"/>
                     </a:xfrm>
                     <a:prstGeom prst="rect">
                       <a:avLst/>
@@ -1098,29 +917,27 @@
     <w:p>
       <w:pPr>
         <w:pStyle w:val="ListParagraph"/>
-        <w:numPr>
-          <w:ilvl w:val="0"/>
-          <w:numId w:val="2"/>
-        </w:numPr>
-        <w:rPr>
-          <w:sz w:val="24"/>
-          <w:szCs w:val="24"/>
-        </w:rPr>
-      </w:pPr>
-      <w:r>
-        <w:rPr>
-          <w:sz w:val="24"/>
-          <w:szCs w:val="24"/>
-        </w:rPr>
-        <w:t>Determine if columns may exist without one or the other part of the concatenated keys (partial dependencies).</w:t>
-      </w:r>
+        <w:ind w:left="1440"/>
+        <w:rPr>
+          <w:sz w:val="24"/>
+          <w:szCs w:val="24"/>
+        </w:rPr>
+      </w:pPr>
+    </w:p>
+    <w:p>
+      <w:pPr>
+        <w:rPr>
+          <w:sz w:val="24"/>
+          <w:szCs w:val="24"/>
+        </w:rPr>
+      </w:pPr>
     </w:p>
     <w:p>
       <w:pPr>
         <w:pStyle w:val="ListParagraph"/>
         <w:numPr>
-          <w:ilvl w:val="0"/>
-          <w:numId w:val="2"/>
+          <w:ilvl w:val="1"/>
+          <w:numId w:val="3"/>
         </w:numPr>
         <w:rPr>
           <w:sz w:val="24"/>
@@ -1132,31 +949,133 @@
           <w:sz w:val="24"/>
           <w:szCs w:val="24"/>
         </w:rPr>
-        <w:t>Discard “progress_percentage” as a derived column of progress_completed divided by progress_scheduled.</w:t>
-      </w:r>
-    </w:p>
-    <w:p>
-      <w:pPr>
-        <w:pStyle w:val="ListParagraph"/>
-        <w:numPr>
-          <w:ilvl w:val="0"/>
-          <w:numId w:val="2"/>
-        </w:numPr>
-        <w:rPr>
-          <w:sz w:val="24"/>
-          <w:szCs w:val="24"/>
-        </w:rPr>
-      </w:pPr>
-      <w:r>
-        <w:rPr>
-          <w:sz w:val="24"/>
-          <w:szCs w:val="24"/>
-        </w:rPr>
-        <w:t>Create another table as several of the columns depend on only one part of our concatenated key.</w:t>
-      </w:r>
-    </w:p>
-    <w:p>
-      <w:pPr>
+        <w:t xml:space="preserve">Created </w:t>
+      </w:r>
+      <w:r>
+        <w:rPr>
+          <w:b/>
+          <w:sz w:val="24"/>
+          <w:szCs w:val="24"/>
+        </w:rPr>
+        <w:t>“reviewer” table</w:t>
+      </w:r>
+      <w:r>
+        <w:rPr>
+          <w:sz w:val="24"/>
+          <w:szCs w:val="24"/>
+        </w:rPr>
+        <w:t xml:space="preserve"> with </w:t>
+      </w:r>
+      <w:r>
+        <w:rPr>
+          <w:b/>
+          <w:sz w:val="24"/>
+          <w:szCs w:val="24"/>
+        </w:rPr>
+        <w:t xml:space="preserve">primary key </w:t>
+      </w:r>
+      <w:r>
+        <w:rPr>
+          <w:b/>
+          <w:sz w:val="24"/>
+          <w:szCs w:val="24"/>
+        </w:rPr>
+        <w:t>“</w:t>
+      </w:r>
+      <w:r>
+        <w:rPr>
+          <w:b/>
+          <w:sz w:val="24"/>
+          <w:szCs w:val="24"/>
+        </w:rPr>
+        <w:t>reviewer</w:t>
+      </w:r>
+      <w:r>
+        <w:rPr>
+          <w:b/>
+          <w:sz w:val="24"/>
+          <w:szCs w:val="24"/>
+        </w:rPr>
+        <w:t>_id”</w:t>
+      </w:r>
+      <w:r>
+        <w:rPr>
+          <w:sz w:val="24"/>
+          <w:szCs w:val="24"/>
+        </w:rPr>
+        <w:t xml:space="preserve"> enumerated when original “reviewer” column (with potentially several reviewers) separated into “first_name” column (so that </w:t>
+      </w:r>
+      <w:r>
+        <w:rPr>
+          <w:i/>
+          <w:sz w:val="24"/>
+          <w:szCs w:val="24"/>
+        </w:rPr>
+        <w:t>each column only has only single value (rule 4)</w:t>
+      </w:r>
+      <w:r>
+        <w:rPr>
+          <w:sz w:val="24"/>
+          <w:szCs w:val="24"/>
+        </w:rPr>
+        <w:t>) and alphabetized</w:t>
+      </w:r>
+      <w:r>
+        <w:rPr>
+          <w:sz w:val="24"/>
+          <w:szCs w:val="24"/>
+        </w:rPr>
+        <w:t>; separated “review” to match comma-separated reviews with their respective reviewers</w:t>
+      </w:r>
+      <w:r>
+        <w:rPr>
+          <w:sz w:val="24"/>
+          <w:szCs w:val="24"/>
+        </w:rPr>
+        <w:t>.</w:t>
+      </w:r>
+      <w:r>
+        <w:rPr>
+          <w:sz w:val="24"/>
+          <w:szCs w:val="24"/>
+        </w:rPr>
+        <w:t xml:space="preserve"> Also, added </w:t>
+      </w:r>
+      <w:r>
+        <w:rPr>
+          <w:b/>
+          <w:sz w:val="24"/>
+          <w:szCs w:val="24"/>
+        </w:rPr>
+        <w:t>foreign key “book_id”</w:t>
+      </w:r>
+      <w:r>
+        <w:rPr>
+          <w:sz w:val="24"/>
+          <w:szCs w:val="24"/>
+        </w:rPr>
+        <w:t xml:space="preserve"> to correspond with the book the</w:t>
+      </w:r>
+      <w:r>
+        <w:rPr>
+          <w:sz w:val="24"/>
+          <w:szCs w:val="24"/>
+        </w:rPr>
+        <w:t xml:space="preserve"> reviewer reviewed. </w:t>
+      </w:r>
+    </w:p>
+    <w:p>
+      <w:pPr>
+        <w:ind w:left="1440"/>
+        <w:rPr>
+          <w:sz w:val="24"/>
+          <w:szCs w:val="24"/>
+        </w:rPr>
+      </w:pPr>
+    </w:p>
+    <w:p>
+      <w:pPr>
+        <w:ind w:left="1440"/>
         <w:rPr>
           <w:sz w:val="24"/>
           <w:szCs w:val="24"/>
@@ -1166,12 +1085,19 @@
         <w:rPr>
           <w:noProof/>
         </w:rPr>
-        <w:lastRenderedPageBreak/>
         <w:drawing>
-          <wp:inline distT="0" distB="0" distL="0" distR="0" wp14:anchorId="0D956D66" wp14:editId="3892A44B">
-            <wp:extent cx="6858000" cy="1502410"/>
-            <wp:effectExtent l="0" t="0" r="0" b="2540"/>
-            <wp:docPr id="5" name="Picture 5"/>
+          <wp:anchor distT="0" distB="0" distL="114300" distR="114300" simplePos="0" relativeHeight="251660288" behindDoc="1" locked="0" layoutInCell="1" allowOverlap="1" wp14:anchorId="5B90B426">
+            <wp:simplePos x="0" y="0"/>
+            <wp:positionH relativeFrom="column">
+              <wp:posOffset>914400</wp:posOffset>
+            </wp:positionH>
+            <wp:positionV relativeFrom="paragraph">
+              <wp:posOffset>-2222</wp:posOffset>
+            </wp:positionV>
+            <wp:extent cx="6486525" cy="2419350"/>
+            <wp:effectExtent l="0" t="0" r="9525" b="0"/>
+            <wp:wrapNone/>
+            <wp:docPr id="10" name="Picture 10"/>
             <wp:cNvGraphicFramePr>
               <a:graphicFrameLocks xmlns:a="http://schemas.openxmlformats.org/drawingml/2006/main" noChangeAspect="1"/>
             </wp:cNvGraphicFramePr>
@@ -1183,7 +1109,13 @@
                     <pic:cNvPicPr/>
                   </pic:nvPicPr>
                   <pic:blipFill>
-                    <a:blip r:embed="rId8"/>
+                    <a:blip r:embed="rId8">
+                      <a:extLst>
+                        <a:ext uri="{28A0092B-C50C-407E-A947-70E740481C1C}">
+                          <a14:useLocalDpi xmlns:a14="http://schemas.microsoft.com/office/drawing/2010/main" val="0"/>
+                        </a:ext>
+                      </a:extLst>
+                    </a:blip>
                     <a:stretch>
                       <a:fillRect/>
                     </a:stretch>
@@ -1191,7 +1123,7 @@
                   <pic:spPr>
                     <a:xfrm>
                       <a:off x="0" y="0"/>
-                      <a:ext cx="6858000" cy="1502410"/>
+                      <a:ext cx="6486525" cy="2419350"/>
                     </a:xfrm>
                     <a:prstGeom prst="rect">
                       <a:avLst/>
@@ -1200,12 +1132,247 @@
                 </pic:pic>
               </a:graphicData>
             </a:graphic>
-          </wp:inline>
+          </wp:anchor>
         </w:drawing>
       </w:r>
     </w:p>
     <w:p>
       <w:pPr>
+        <w:ind w:left="1440"/>
+        <w:rPr>
+          <w:sz w:val="24"/>
+          <w:szCs w:val="24"/>
+        </w:rPr>
+      </w:pPr>
+    </w:p>
+    <w:p>
+      <w:pPr>
+        <w:ind w:left="1440"/>
+        <w:rPr>
+          <w:sz w:val="24"/>
+          <w:szCs w:val="24"/>
+        </w:rPr>
+      </w:pPr>
+    </w:p>
+    <w:p>
+      <w:pPr>
+        <w:ind w:left="1440"/>
+        <w:rPr>
+          <w:sz w:val="24"/>
+          <w:szCs w:val="24"/>
+        </w:rPr>
+      </w:pPr>
+    </w:p>
+    <w:p>
+      <w:pPr>
+        <w:ind w:left="1440"/>
+        <w:rPr>
+          <w:sz w:val="24"/>
+          <w:szCs w:val="24"/>
+        </w:rPr>
+      </w:pPr>
+    </w:p>
+    <w:p>
+      <w:pPr>
+        <w:ind w:left="1440"/>
+        <w:rPr>
+          <w:sz w:val="24"/>
+          <w:szCs w:val="24"/>
+        </w:rPr>
+      </w:pPr>
+    </w:p>
+    <w:p>
+      <w:pPr>
+        <w:rPr>
+          <w:sz w:val="24"/>
+          <w:szCs w:val="24"/>
+        </w:rPr>
+      </w:pPr>
+    </w:p>
+    <w:p>
+      <w:pPr>
+        <w:pStyle w:val="ListParagraph"/>
+        <w:numPr>
+          <w:ilvl w:val="1"/>
+          <w:numId w:val="3"/>
+        </w:numPr>
+        <w:rPr>
+          <w:sz w:val="24"/>
+          <w:szCs w:val="24"/>
+        </w:rPr>
+      </w:pPr>
+      <w:r>
+        <w:rPr>
+          <w:sz w:val="24"/>
+          <w:szCs w:val="24"/>
+        </w:rPr>
+        <w:lastRenderedPageBreak/>
+        <w:t xml:space="preserve">Create an </w:t>
+      </w:r>
+      <w:r>
+        <w:rPr>
+          <w:b/>
+          <w:sz w:val="24"/>
+          <w:szCs w:val="24"/>
+        </w:rPr>
+        <w:t>“customer” table</w:t>
+      </w:r>
+      <w:r>
+        <w:rPr>
+          <w:sz w:val="24"/>
+          <w:szCs w:val="24"/>
+        </w:rPr>
+        <w:t xml:space="preserve"> from original “cust_name” column with </w:t>
+      </w:r>
+      <w:r>
+        <w:rPr>
+          <w:b/>
+          <w:sz w:val="24"/>
+          <w:szCs w:val="24"/>
+        </w:rPr>
+        <w:t>primary key “customer_id</w:t>
+      </w:r>
+      <w:r>
+        <w:rPr>
+          <w:b/>
+          <w:sz w:val="24"/>
+          <w:szCs w:val="24"/>
+        </w:rPr>
+        <w:t>”</w:t>
+      </w:r>
+      <w:r>
+        <w:rPr>
+          <w:sz w:val="24"/>
+          <w:szCs w:val="24"/>
+        </w:rPr>
+        <w:t xml:space="preserve"> enumerated when original “</w:t>
+      </w:r>
+      <w:r>
+        <w:rPr>
+          <w:sz w:val="24"/>
+          <w:szCs w:val="24"/>
+        </w:rPr>
+        <w:t>cust_name</w:t>
+      </w:r>
+      <w:r>
+        <w:rPr>
+          <w:sz w:val="24"/>
+          <w:szCs w:val="24"/>
+        </w:rPr>
+        <w:t>” column separated into “first_name”</w:t>
+      </w:r>
+      <w:r>
+        <w:rPr>
+          <w:sz w:val="24"/>
+          <w:szCs w:val="24"/>
+        </w:rPr>
+        <w:t>, “middle_initial,”</w:t>
+      </w:r>
+      <w:r>
+        <w:rPr>
+          <w:sz w:val="24"/>
+          <w:szCs w:val="24"/>
+        </w:rPr>
+        <w:t xml:space="preserve"> and “last_name” columns (so that </w:t>
+      </w:r>
+      <w:r>
+        <w:rPr>
+          <w:i/>
+          <w:sz w:val="24"/>
+          <w:szCs w:val="24"/>
+        </w:rPr>
+        <w:t>each column only has only single value (rule 4)</w:t>
+      </w:r>
+      <w:r>
+        <w:rPr>
+          <w:sz w:val="24"/>
+          <w:szCs w:val="24"/>
+        </w:rPr>
+        <w:t>) and alphabetized by “last_name.”</w:t>
+      </w:r>
+      <w:r>
+        <w:rPr>
+          <w:sz w:val="24"/>
+          <w:szCs w:val="24"/>
+        </w:rPr>
+        <w:t xml:space="preserve"> Also, added </w:t>
+      </w:r>
+      <w:r>
+        <w:rPr>
+          <w:b/>
+          <w:sz w:val="24"/>
+          <w:szCs w:val="24"/>
+        </w:rPr>
+        <w:t>foreign key “book_id”</w:t>
+      </w:r>
+      <w:r>
+        <w:rPr>
+          <w:sz w:val="24"/>
+          <w:szCs w:val="24"/>
+        </w:rPr>
+        <w:t xml:space="preserve"> to correspond with the book the customer purchased.</w:t>
+      </w:r>
+      <w:r>
+        <w:rPr>
+          <w:sz w:val="24"/>
+          <w:szCs w:val="24"/>
+        </w:rPr>
+        <w:t xml:space="preserve">  Also, dropped </w:t>
+      </w:r>
+      <w:r>
+        <w:rPr>
+          <w:sz w:val="24"/>
+          <w:szCs w:val="24"/>
+        </w:rPr>
+        <w:t xml:space="preserve">the now redundant </w:t>
+      </w:r>
+      <w:r>
+        <w:rPr>
+          <w:sz w:val="24"/>
+          <w:szCs w:val="24"/>
+        </w:rPr>
+        <w:t xml:space="preserve">“cust_” prefix from all </w:t>
+      </w:r>
+      <w:r>
+        <w:rPr>
+          <w:sz w:val="24"/>
+          <w:szCs w:val="24"/>
+        </w:rPr>
+        <w:t xml:space="preserve">columns. </w:t>
+      </w:r>
+      <w:r>
+        <w:rPr>
+          <w:sz w:val="24"/>
+          <w:szCs w:val="24"/>
+        </w:rPr>
+        <w:softHyphen/>
+      </w:r>
+      <w:r>
+        <w:rPr>
+          <w:sz w:val="24"/>
+          <w:szCs w:val="24"/>
+        </w:rPr>
+        <w:softHyphen/>
+      </w:r>
+      <w:r>
+        <w:rPr>
+          <w:sz w:val="24"/>
+          <w:szCs w:val="24"/>
+        </w:rPr>
+        <w:softHyphen/>
+      </w:r>
+    </w:p>
+    <w:p>
+      <w:pPr>
+        <w:rPr>
+          <w:sz w:val="24"/>
+          <w:szCs w:val="24"/>
+        </w:rPr>
+      </w:pPr>
+    </w:p>
+    <w:p>
+      <w:pPr>
+        <w:ind w:left="1440"/>
         <w:rPr>
           <w:sz w:val="24"/>
           <w:szCs w:val="24"/>
@@ -1216,10 +1383,18 @@
           <w:noProof/>
         </w:rPr>
         <w:drawing>
-          <wp:inline distT="0" distB="0" distL="0" distR="0" wp14:anchorId="6CB59A99" wp14:editId="0DF8D91E">
-            <wp:extent cx="2714625" cy="1924810"/>
-            <wp:effectExtent l="0" t="0" r="0" b="0"/>
-            <wp:docPr id="4" name="Picture 4"/>
+          <wp:anchor distT="0" distB="0" distL="114300" distR="114300" simplePos="0" relativeHeight="251661312" behindDoc="1" locked="0" layoutInCell="1" allowOverlap="1" wp14:anchorId="5C715861">
+            <wp:simplePos x="0" y="0"/>
+            <wp:positionH relativeFrom="column">
+              <wp:posOffset>914400</wp:posOffset>
+            </wp:positionH>
+            <wp:positionV relativeFrom="paragraph">
+              <wp:posOffset>-2528</wp:posOffset>
+            </wp:positionV>
+            <wp:extent cx="8272373" cy="1523858"/>
+            <wp:effectExtent l="0" t="0" r="0" b="635"/>
+            <wp:wrapNone/>
+            <wp:docPr id="11" name="Picture 11"/>
             <wp:cNvGraphicFramePr>
               <a:graphicFrameLocks xmlns:a="http://schemas.openxmlformats.org/drawingml/2006/main" noChangeAspect="1"/>
             </wp:cNvGraphicFramePr>
@@ -1231,7 +1406,13 @@
                     <pic:cNvPicPr/>
                   </pic:nvPicPr>
                   <pic:blipFill>
-                    <a:blip r:embed="rId9"/>
+                    <a:blip r:embed="rId9">
+                      <a:extLst>
+                        <a:ext uri="{28A0092B-C50C-407E-A947-70E740481C1C}">
+                          <a14:useLocalDpi xmlns:a14="http://schemas.microsoft.com/office/drawing/2010/main" val="0"/>
+                        </a:ext>
+                      </a:extLst>
+                    </a:blip>
                     <a:stretch>
                       <a:fillRect/>
                     </a:stretch>
@@ -1239,7 +1420,7 @@
                   <pic:spPr>
                     <a:xfrm>
                       <a:off x="0" y="0"/>
-                      <a:ext cx="2771100" cy="1964854"/>
+                      <a:ext cx="8272373" cy="1523858"/>
                     </a:xfrm>
                     <a:prstGeom prst="rect">
                       <a:avLst/>
@@ -1248,16 +1429,56 @@
                 </pic:pic>
               </a:graphicData>
             </a:graphic>
-          </wp:inline>
+          </wp:anchor>
         </w:drawing>
       </w:r>
+    </w:p>
+    <w:p>
+      <w:pPr>
+        <w:rPr>
+          <w:sz w:val="24"/>
+          <w:szCs w:val="24"/>
+        </w:rPr>
+      </w:pPr>
+    </w:p>
+    <w:p>
+      <w:pPr>
+        <w:rPr>
+          <w:sz w:val="24"/>
+          <w:szCs w:val="24"/>
+        </w:rPr>
+      </w:pPr>
+    </w:p>
+    <w:p>
+      <w:pPr>
+        <w:rPr>
+          <w:sz w:val="24"/>
+          <w:szCs w:val="24"/>
+        </w:rPr>
+      </w:pPr>
+    </w:p>
+    <w:p>
+      <w:pPr>
+        <w:rPr>
+          <w:sz w:val="24"/>
+          <w:szCs w:val="24"/>
+        </w:rPr>
+      </w:pPr>
+    </w:p>
+    <w:p>
+      <w:pPr>
+        <w:rPr>
+          <w:sz w:val="24"/>
+          <w:szCs w:val="24"/>
+        </w:rPr>
+      </w:pPr>
     </w:p>
     <w:p>
       <w:pPr>
         <w:pStyle w:val="ListParagraph"/>
         <w:numPr>
           <w:ilvl w:val="0"/>
-          <w:numId w:val="2"/>
+          <w:numId w:val="3"/>
         </w:numPr>
         <w:rPr>
           <w:sz w:val="24"/>
@@ -1269,64 +1490,33 @@
           <w:sz w:val="24"/>
           <w:szCs w:val="24"/>
         </w:rPr>
-        <w:t>And create an intersection table to resolve the many to many relationships of students to classes and classes to students.</w:t>
-      </w:r>
-    </w:p>
-    <w:p>
-      <w:pPr>
-        <w:rPr>
-          <w:sz w:val="24"/>
-          <w:szCs w:val="24"/>
-        </w:rPr>
-      </w:pPr>
-      <w:r>
-        <w:rPr>
-          <w:noProof/>
-        </w:rPr>
-        <w:drawing>
-          <wp:inline distT="0" distB="0" distL="0" distR="0" wp14:anchorId="1EAE1F5B" wp14:editId="18F5962A">
-            <wp:extent cx="3808568" cy="1247775"/>
-            <wp:effectExtent l="0" t="0" r="1905" b="0"/>
-            <wp:docPr id="3" name="Picture 3"/>
-            <wp:cNvGraphicFramePr>
-              <a:graphicFrameLocks xmlns:a="http://schemas.openxmlformats.org/drawingml/2006/main" noChangeAspect="1"/>
-            </wp:cNvGraphicFramePr>
-            <a:graphic xmlns:a="http://schemas.openxmlformats.org/drawingml/2006/main">
-              <a:graphicData uri="http://schemas.openxmlformats.org/drawingml/2006/picture">
-                <pic:pic xmlns:pic="http://schemas.openxmlformats.org/drawingml/2006/picture">
-                  <pic:nvPicPr>
-                    <pic:cNvPr id="1" name=""/>
-                    <pic:cNvPicPr/>
-                  </pic:nvPicPr>
-                  <pic:blipFill>
-                    <a:blip r:embed="rId10"/>
-                    <a:stretch>
-                      <a:fillRect/>
-                    </a:stretch>
-                  </pic:blipFill>
-                  <pic:spPr>
-                    <a:xfrm>
-                      <a:off x="0" y="0"/>
-                      <a:ext cx="3816970" cy="1250528"/>
-                    </a:xfrm>
-                    <a:prstGeom prst="rect">
-                      <a:avLst/>
-                    </a:prstGeom>
-                  </pic:spPr>
-                </pic:pic>
-              </a:graphicData>
-            </a:graphic>
-          </wp:inline>
-        </w:drawing>
-      </w:r>
-    </w:p>
-    <w:p>
-      <w:pPr>
-        <w:rPr>
-          <w:sz w:val="24"/>
-          <w:szCs w:val="24"/>
-        </w:rPr>
-      </w:pPr>
+        <w:t xml:space="preserve">With the added primary keys and foreign keys to each table of data separated from the initial dataset, we meet the requirement that </w:t>
+      </w:r>
+      <w:r>
+        <w:rPr>
+          <w:i/>
+          <w:sz w:val="24"/>
+          <w:szCs w:val="24"/>
+        </w:rPr>
+        <w:t>each value is dependent on the primary key</w:t>
+      </w:r>
+      <w:r>
+        <w:rPr>
+          <w:sz w:val="24"/>
+          <w:szCs w:val="24"/>
+        </w:rPr>
+        <w:t xml:space="preserve"> </w:t>
+      </w:r>
+      <w:r>
+        <w:rPr>
+          <w:b/>
+          <w:sz w:val="24"/>
+          <w:szCs w:val="24"/>
+        </w:rPr>
+        <w:t>(3NF).</w:t>
+      </w:r>
+      <w:bookmarkStart w:id="0" w:name="_GoBack"/>
+      <w:bookmarkEnd w:id="0"/>
     </w:p>
     <w:sectPr>
       <w:pgSz w:w="15840" w:h="12240" w:orient="landscape"/>

</xml_diff>